<commit_message>
Finished section 2 dataset 1 analysis.
</commit_message>
<xml_diff>
--- a/Assignment-1/Writeup.docx
+++ b/Assignment-1/Writeup.docx
@@ -4,138 +4,61 @@
   <w:body>
     <w:p>
       <w:pPr>
-        <w:pStyle w:val="NoSpacing"/>
-      </w:pPr>
-      <w:r>
-        <w:t>Ben Fuqua</w:t>
+        <w:pStyle w:val="Title"/>
+        <w:spacing w:line="360" w:lineRule="auto"/>
+      </w:pPr>
+      <w:r>
+        <w:t>Supervised Learning</w:t>
+      </w:r>
+      <w:r>
+        <w:t xml:space="preserve">: </w:t>
+      </w:r>
+      <w:r>
+        <w:t>5 Algorithms</w:t>
       </w:r>
     </w:p>
     <w:p>
       <w:pPr>
-        <w:pStyle w:val="Title"/>
-      </w:pPr>
-      <w:r>
-        <w:t>Supervised Learning</w:t>
-      </w:r>
-      <w:r>
-        <w:t xml:space="preserve">: </w:t>
-      </w:r>
-      <w:r>
-        <w:t>5 Algorithms</w:t>
+        <w:spacing w:line="360" w:lineRule="auto"/>
+        <w:jc w:val="center"/>
+      </w:pPr>
+      <w:r>
+        <w:t>“</w:t>
+      </w:r>
+      <w:r>
+        <w:t>Learn the rules like a pro, so you can break them like an artist</w:t>
+      </w:r>
+      <w:r>
+        <w:t>”</w:t>
+      </w:r>
+      <w:r>
+        <w:t xml:space="preserve"> </w:t>
+      </w:r>
+      <w:r>
+        <w:t>-</w:t>
+      </w:r>
+      <w:r>
+        <w:t>Pablo Picasso</w:t>
       </w:r>
     </w:p>
     <w:p>
       <w:pPr>
-        <w:jc w:val="center"/>
-      </w:pPr>
-      <w:r>
-        <w:t>“</w:t>
-      </w:r>
-      <w:r>
-        <w:t>Learn the rules like a pro, so you can break them like an artist</w:t>
-      </w:r>
-      <w:r>
-        <w:t>”</w:t>
+        <w:spacing w:line="360" w:lineRule="auto"/>
+      </w:pPr>
+      <w:r>
+        <w:t xml:space="preserve">There are </w:t>
+      </w:r>
+      <w:r>
+        <w:t>patterns and behaviors or “rules”</w:t>
+      </w:r>
+      <w:r>
+        <w:t xml:space="preserve"> to supervised learning algorithms. These must be understood before we can learn to “break them like </w:t>
+      </w:r>
+      <w:r>
+        <w:t>an artist”.</w:t>
       </w:r>
       <w:r>
         <w:t xml:space="preserve"> </w:t>
-      </w:r>
-      <w:r>
-        <w:t>-</w:t>
-      </w:r>
-      <w:r>
-        <w:t>Pablo Picasso</w:t>
-      </w:r>
-    </w:p>
-    <w:p>
-      <w:r>
-        <w:t xml:space="preserve">You might have heard of the </w:t>
-      </w:r>
-      <w:r>
-        <w:t>10,000-hour</w:t>
-      </w:r>
-      <w:r>
-        <w:t xml:space="preserve"> rule, it goes like this: “It takes 10,000 hours of intensive practice to achieve master</w:t>
-      </w:r>
-      <w:r>
-        <w:t>y</w:t>
-      </w:r>
-      <w:r>
-        <w:t xml:space="preserve"> of complex skills and materials” (Gladwell). </w:t>
-      </w:r>
-      <w:r>
-        <w:t xml:space="preserve">Learning to not only understand the </w:t>
-      </w:r>
-      <w:r>
-        <w:t xml:space="preserve">rules </w:t>
-      </w:r>
-      <w:r>
-        <w:t>artificial intelligence</w:t>
-      </w:r>
-      <w:r>
-        <w:t xml:space="preserve"> but learning to make it into an art</w:t>
-      </w:r>
-      <w:r>
-        <w:t xml:space="preserve"> will most definitely </w:t>
-      </w:r>
-      <w:r>
-        <w:t>follow</w:t>
-      </w:r>
-      <w:r>
-        <w:t xml:space="preserve"> this </w:t>
-      </w:r>
-      <w:r>
-        <w:t>10,000</w:t>
-      </w:r>
-      <w:r>
-        <w:t>-hour</w:t>
-      </w:r>
-      <w:r>
-        <w:t xml:space="preserve"> </w:t>
-      </w:r>
-      <w:r>
-        <w:t xml:space="preserve">rule. This means diving deep into the algorithms behind the </w:t>
-      </w:r>
-      <w:r>
-        <w:t>“</w:t>
-      </w:r>
-      <w:r>
-        <w:t>intelligence</w:t>
-      </w:r>
-      <w:r>
-        <w:t>”</w:t>
-      </w:r>
-      <w:r>
-        <w:t>, seeing how they behave in certain scenarios, and</w:t>
-      </w:r>
-      <w:r>
-        <w:t>,</w:t>
-      </w:r>
-      <w:r>
-        <w:t xml:space="preserve"> most definitely</w:t>
-      </w:r>
-      <w:r>
-        <w:t>,</w:t>
-      </w:r>
-      <w:r>
-        <w:t xml:space="preserve"> trying it out for yourself. The idea of learning how to mold, shape, and perfect the art of artificial intelligence is the essence of this paper. </w:t>
-      </w:r>
-    </w:p>
-    <w:p>
-      <w:r>
-        <w:t xml:space="preserve">There are </w:t>
-      </w:r>
-      <w:r>
-        <w:t>patterns and behaviors or “rules”</w:t>
-      </w:r>
-      <w:r>
-        <w:t xml:space="preserve"> to supervised learning algorithms. These must be understood before we can learn to “break them like </w:t>
-      </w:r>
-      <w:r>
-        <w:t xml:space="preserve">an artist”. We will be examining 5 supervised algorithms so we can begin to learn and understand their rules. They are </w:t>
-      </w:r>
-      <w:r>
-        <w:t xml:space="preserve">Decision Trees, Neural Networks, Boosting, Support Vector Machines (SVMs) and K-Nearest Neighbors (KNN). </w:t>
       </w:r>
       <w:r>
         <w:t xml:space="preserve"> </w:t>
@@ -177,27 +100,14 @@
         <w:t>p</w:t>
       </w:r>
       <w:r>
-        <w:t xml:space="preserve">recision. This case can be seen in companies like Hello Fresh who may over order food because they </w:t>
-      </w:r>
-      <w:r>
-        <w:t>overestimated</w:t>
-      </w:r>
-      <w:r>
-        <w:t xml:space="preserve"> the number of people who would subscribe</w:t>
-      </w:r>
-      <w:r>
-        <w:t xml:space="preserve"> and </w:t>
-      </w:r>
-      <w:r>
-        <w:t>now,</w:t>
-      </w:r>
-      <w:r>
-        <w:t xml:space="preserve"> they have food that will spoil. </w:t>
+        <w:t xml:space="preserve">recision. </w:t>
       </w:r>
     </w:p>
     <w:p>
-      <w:r>
-        <w:lastRenderedPageBreak/>
+      <w:pPr>
+        <w:spacing w:line="360" w:lineRule="auto"/>
+      </w:pPr>
+      <w:r>
         <w:t>Now that we have defined our models, datasets</w:t>
       </w:r>
       <w:r>
@@ -222,13 +132,7 @@
         <w:t xml:space="preserve"> models within each dataset to determine which model was best at optimizing for our business case or the </w:t>
       </w:r>
       <w:r>
-        <w:t xml:space="preserve">precision metric. Then, we will compare </w:t>
-      </w:r>
-      <w:r>
-        <w:t>the same model across our 2 datasets to see</w:t>
-      </w:r>
-      <w:r>
-        <w:t xml:space="preserve"> how each model behaves with different data. </w:t>
+        <w:t xml:space="preserve">precision metric. </w:t>
       </w:r>
       <w:r>
         <w:t>This analysis was done in the python language and utilized the Sci-kit Le</w:t>
@@ -240,15 +144,26 @@
         <w:t xml:space="preserve"> (Sklearn)</w:t>
       </w:r>
       <w:r>
-        <w:t>, Altair, and Pandas packages found within</w:t>
+        <w:t>, Altair, and Pandas packages</w:t>
+      </w:r>
+      <w:r>
+        <w:t xml:space="preserve"> and their dependencies</w:t>
+      </w:r>
+      <w:r>
+        <w:t xml:space="preserve"> found within</w:t>
       </w:r>
       <w:r>
         <w:t xml:space="preserve">. </w:t>
       </w:r>
     </w:p>
-    <w:p/>
     <w:p>
       <w:pPr>
+        <w:spacing w:line="240" w:lineRule="auto"/>
+      </w:pPr>
+    </w:p>
+    <w:p>
+      <w:pPr>
+        <w:spacing w:line="240" w:lineRule="auto"/>
         <w:ind w:firstLine="0"/>
         <w:jc w:val="center"/>
         <w:rPr>
@@ -270,6 +185,7 @@
     </w:p>
     <w:p>
       <w:pPr>
+        <w:spacing w:line="240" w:lineRule="auto"/>
         <w:ind w:firstLine="0"/>
         <w:jc w:val="center"/>
         <w:rPr>
@@ -279,31 +195,41 @@
       </w:pPr>
       <w:r>
         <w:rPr>
-          <w:b/>
-          <w:bCs/>
+          <w:sz w:val="32"/>
+          <w:szCs w:val="32"/>
+        </w:rPr>
+        <w:t>Decision Tree</w:t>
+      </w:r>
+    </w:p>
+    <w:p>
+      <w:pPr>
+        <w:spacing w:line="360" w:lineRule="auto"/>
+      </w:pPr>
+      <w:r>
+        <w:rPr>
           <w:noProof/>
         </w:rPr>
         <w:drawing>
-          <wp:anchor distT="0" distB="0" distL="114300" distR="114300" simplePos="0" relativeHeight="251658240" behindDoc="1" locked="0" layoutInCell="1" allowOverlap="1" wp14:anchorId="61F1CBBE" wp14:editId="351EFEA0">
+          <wp:anchor distT="0" distB="0" distL="114300" distR="114300" simplePos="0" relativeHeight="251663360" behindDoc="1" locked="0" layoutInCell="1" allowOverlap="1" wp14:anchorId="5633483C" wp14:editId="0C7BCCF4">
             <wp:simplePos x="0" y="0"/>
             <wp:positionH relativeFrom="margin">
               <wp:align>right</wp:align>
             </wp:positionH>
             <wp:positionV relativeFrom="paragraph">
-              <wp:posOffset>353060</wp:posOffset>
+              <wp:posOffset>463301</wp:posOffset>
             </wp:positionV>
-            <wp:extent cx="2766695" cy="2323465"/>
-            <wp:effectExtent l="0" t="0" r="0" b="635"/>
+            <wp:extent cx="2384425" cy="1993265"/>
+            <wp:effectExtent l="0" t="0" r="0" b="6985"/>
             <wp:wrapTight wrapText="bothSides">
               <wp:wrapPolygon edited="0">
                 <wp:start x="0" y="0"/>
-                <wp:lineTo x="0" y="21429"/>
-                <wp:lineTo x="21417" y="21429"/>
-                <wp:lineTo x="21417" y="0"/>
+                <wp:lineTo x="0" y="21469"/>
+                <wp:lineTo x="21399" y="21469"/>
+                <wp:lineTo x="21399" y="0"/>
                 <wp:lineTo x="0" y="0"/>
               </wp:wrapPolygon>
             </wp:wrapTight>
-            <wp:docPr id="2" name="Picture 2" descr="Chart, scatter chart&#10;&#10;Description automatically generated"/>
+            <wp:docPr id="7" name="Picture 7"/>
             <wp:cNvGraphicFramePr>
               <a:graphicFrameLocks xmlns:a="http://schemas.openxmlformats.org/drawingml/2006/main" noChangeAspect="1"/>
             </wp:cNvGraphicFramePr>
@@ -311,7 +237,7 @@
               <a:graphicData uri="http://schemas.openxmlformats.org/drawingml/2006/picture">
                 <pic:pic xmlns:pic="http://schemas.openxmlformats.org/drawingml/2006/picture">
                   <pic:nvPicPr>
-                    <pic:cNvPr id="2" name="Picture 2" descr="Chart, scatter chart&#10;&#10;Description automatically generated"/>
+                    <pic:cNvPr id="7" name="Picture 7"/>
                     <pic:cNvPicPr/>
                   </pic:nvPicPr>
                   <pic:blipFill>
@@ -322,18 +248,27 @@
                         </a:ext>
                       </a:extLst>
                     </a:blip>
+                    <a:srcRect l="115" r="115"/>
                     <a:stretch>
                       <a:fillRect/>
                     </a:stretch>
                   </pic:blipFill>
-                  <pic:spPr>
+                  <pic:spPr bwMode="auto">
                     <a:xfrm>
                       <a:off x="0" y="0"/>
-                      <a:ext cx="2766695" cy="2323465"/>
+                      <a:ext cx="2384425" cy="1993265"/>
                     </a:xfrm>
                     <a:prstGeom prst="rect">
                       <a:avLst/>
                     </a:prstGeom>
+                    <a:ln>
+                      <a:noFill/>
+                    </a:ln>
+                    <a:extLst>
+                      <a:ext uri="{53640926-AAD7-44D8-BBD7-CCE9431645EC}">
+                        <a14:shadowObscured xmlns:a14="http://schemas.microsoft.com/office/drawing/2010/main"/>
+                      </a:ext>
+                    </a:extLst>
                   </pic:spPr>
                 </pic:pic>
               </a:graphicData>
@@ -341,247 +276,145 @@
             <wp14:sizeRelH relativeFrom="margin">
               <wp14:pctWidth>0</wp14:pctWidth>
             </wp14:sizeRelH>
-            <wp14:sizeRelV relativeFrom="margin">
-              <wp14:pctHeight>0</wp14:pctHeight>
-            </wp14:sizeRelV>
           </wp:anchor>
         </w:drawing>
       </w:r>
+      <w:r>
+        <w:t>When examining the Sklearn decision tree algorithm I chose to manipulate 3 different hyperparameters: criterion with values of gini and entropy, splitter with parameters of best and random, and max_depth with parameters 1 through 30 by increments of 2.</w:t>
+      </w:r>
+      <w:r>
+        <w:t xml:space="preserve"> </w:t>
+      </w:r>
+      <w:r>
+        <w:t>This allows us to look at how a tree with varying lengths can learn when it is constrained to a small network vs a large network, and how the other parameters affect this ability.</w:t>
+      </w:r>
+      <w:r>
+        <w:t xml:space="preserve"> </w:t>
+      </w:r>
+      <w:r>
+        <w:t>The default parameter combination for sklearn’s decision tree is criterion = gini, splitter = best and max_depth = None</w:t>
+      </w:r>
+      <w:r>
+        <w:t>.</w:t>
+      </w:r>
+      <w:r>
+        <w:t xml:space="preserve"> </w:t>
+      </w:r>
+      <w:r>
+        <w:t>Now</w:t>
+      </w:r>
+      <w:r>
+        <w:t xml:space="preserve"> </w:t>
+      </w:r>
+      <w:r>
+        <w:t xml:space="preserve">max depth being set to None may not make sense, </w:t>
+      </w:r>
+      <w:r>
+        <w:t xml:space="preserve">but it is essentially saying continue until </w:t>
+      </w:r>
+      <w:r>
+        <w:t>all</w:t>
+      </w:r>
+      <w:r>
+        <w:t xml:space="preserve"> the final nodes are 100% one class, or</w:t>
+      </w:r>
+      <w:r>
+        <w:t xml:space="preserve"> until </w:t>
+      </w:r>
+      <w:r>
+        <w:t>all</w:t>
+      </w:r>
+      <w:r>
+        <w:t xml:space="preserve"> the final nodes have 2 or less data points. </w:t>
+      </w:r>
+      <w:r>
+        <w:t>With these default parameters being set</w:t>
+      </w:r>
+      <w:r>
+        <w:t xml:space="preserve"> we will treat the </w:t>
+      </w:r>
+      <w:proofErr w:type="spellStart"/>
+      <w:proofErr w:type="gramStart"/>
+      <w:r>
+        <w:t>G</w:t>
+      </w:r>
+      <w:r>
+        <w:t>ini:</w:t>
+      </w:r>
+      <w:r>
+        <w:t>B</w:t>
+      </w:r>
+      <w:r>
+        <w:t>est</w:t>
+      </w:r>
+      <w:proofErr w:type="spellEnd"/>
+      <w:proofErr w:type="gramEnd"/>
+      <w:r>
+        <w:t xml:space="preserve"> </w:t>
+      </w:r>
+      <w:r>
+        <w:lastRenderedPageBreak/>
+        <w:t xml:space="preserve">combination </w:t>
+      </w:r>
+      <w:r>
+        <w:t xml:space="preserve">to </w:t>
+      </w:r>
+      <w:r>
+        <w:t xml:space="preserve">be our </w:t>
+      </w:r>
+      <w:r>
+        <w:t>base case</w:t>
+      </w:r>
+      <w:r>
+        <w:t xml:space="preserve"> </w:t>
+      </w:r>
+      <w:r>
+        <w:t>with the blue line representing the first dataset and the orange line representing the second dataset</w:t>
+      </w:r>
+      <w:r>
+        <w:t xml:space="preserve"> and </w:t>
+      </w:r>
+      <w:r>
+        <w:t>a line</w:t>
+      </w:r>
+      <w:r>
+        <w:t xml:space="preserve"> to denote the base case</w:t>
+      </w:r>
+      <w:r>
+        <w:t xml:space="preserve"> </w:t>
+      </w:r>
+      <w:r>
+        <w:t xml:space="preserve">(see </w:t>
+      </w:r>
+      <w:r>
+        <w:t>right</w:t>
+      </w:r>
+      <w:r>
+        <w:t>)</w:t>
+      </w:r>
+      <w:r>
+        <w:t xml:space="preserve">. </w:t>
+      </w:r>
+      <w:r>
+        <w:tab/>
+      </w:r>
+    </w:p>
+    <w:p>
+      <w:pPr>
+        <w:spacing w:line="360" w:lineRule="auto"/>
+      </w:pPr>
       <w:r>
         <w:rPr>
           <w:noProof/>
         </w:rPr>
         <w:drawing>
-          <wp:anchor distT="0" distB="0" distL="114300" distR="114300" simplePos="0" relativeHeight="251659264" behindDoc="1" locked="0" layoutInCell="1" allowOverlap="1" wp14:anchorId="48801F0B" wp14:editId="6142AD47">
+          <wp:anchor distT="0" distB="0" distL="114300" distR="114300" simplePos="0" relativeHeight="251664384" behindDoc="1" locked="0" layoutInCell="1" allowOverlap="1" wp14:anchorId="665DECDB" wp14:editId="35CDAF01">
             <wp:simplePos x="0" y="0"/>
             <wp:positionH relativeFrom="margin">
-              <wp:posOffset>-635</wp:posOffset>
+              <wp:posOffset>3630598</wp:posOffset>
             </wp:positionH>
             <wp:positionV relativeFrom="paragraph">
-              <wp:posOffset>364490</wp:posOffset>
-            </wp:positionV>
-            <wp:extent cx="2718435" cy="2315845"/>
-            <wp:effectExtent l="0" t="0" r="5715" b="8255"/>
-            <wp:wrapTight wrapText="bothSides">
-              <wp:wrapPolygon edited="0">
-                <wp:start x="0" y="0"/>
-                <wp:lineTo x="0" y="21499"/>
-                <wp:lineTo x="21494" y="21499"/>
-                <wp:lineTo x="21494" y="0"/>
-                <wp:lineTo x="0" y="0"/>
-              </wp:wrapPolygon>
-            </wp:wrapTight>
-            <wp:docPr id="3" name="Picture 3" descr="Chart&#10;&#10;Description automatically generated"/>
-            <wp:cNvGraphicFramePr>
-              <a:graphicFrameLocks xmlns:a="http://schemas.openxmlformats.org/drawingml/2006/main" noChangeAspect="1"/>
-            </wp:cNvGraphicFramePr>
-            <a:graphic xmlns:a="http://schemas.openxmlformats.org/drawingml/2006/main">
-              <a:graphicData uri="http://schemas.openxmlformats.org/drawingml/2006/picture">
-                <pic:pic xmlns:pic="http://schemas.openxmlformats.org/drawingml/2006/picture">
-                  <pic:nvPicPr>
-                    <pic:cNvPr id="3" name="Picture 3" descr="Chart&#10;&#10;Description automatically generated"/>
-                    <pic:cNvPicPr/>
-                  </pic:nvPicPr>
-                  <pic:blipFill>
-                    <a:blip r:embed="rId10">
-                      <a:extLst>
-                        <a:ext uri="{28A0092B-C50C-407E-A947-70E740481C1C}">
-                          <a14:useLocalDpi xmlns:a14="http://schemas.microsoft.com/office/drawing/2010/main" val="0"/>
-                        </a:ext>
-                      </a:extLst>
-                    </a:blip>
-                    <a:stretch>
-                      <a:fillRect/>
-                    </a:stretch>
-                  </pic:blipFill>
-                  <pic:spPr>
-                    <a:xfrm>
-                      <a:off x="0" y="0"/>
-                      <a:ext cx="2718435" cy="2315845"/>
-                    </a:xfrm>
-                    <a:prstGeom prst="rect">
-                      <a:avLst/>
-                    </a:prstGeom>
-                  </pic:spPr>
-                </pic:pic>
-              </a:graphicData>
-            </a:graphic>
-            <wp14:sizeRelH relativeFrom="margin">
-              <wp14:pctWidth>0</wp14:pctWidth>
-            </wp14:sizeRelH>
-            <wp14:sizeRelV relativeFrom="margin">
-              <wp14:pctHeight>0</wp14:pctHeight>
-            </wp14:sizeRelV>
-          </wp:anchor>
-        </w:drawing>
-      </w:r>
-      <w:r>
-        <w:rPr>
-          <w:sz w:val="32"/>
-          <w:szCs w:val="32"/>
-        </w:rPr>
-        <w:t>Balanced vs Unbalanced</w:t>
-      </w:r>
-    </w:p>
-    <w:p>
-      <w:pPr>
-        <w:ind w:firstLine="0"/>
-        <w:jc w:val="center"/>
-        <w:rPr>
-          <w:sz w:val="32"/>
-          <w:szCs w:val="32"/>
-        </w:rPr>
-      </w:pPr>
-    </w:p>
-    <w:p>
-      <w:pPr>
-        <w:ind w:firstLine="0"/>
-        <w:jc w:val="center"/>
-        <w:rPr>
-          <w:sz w:val="32"/>
-          <w:szCs w:val="32"/>
-        </w:rPr>
-      </w:pPr>
-    </w:p>
-    <w:p>
-      <w:pPr>
-        <w:ind w:firstLine="0"/>
-        <w:jc w:val="center"/>
-        <w:rPr>
-          <w:sz w:val="32"/>
-          <w:szCs w:val="32"/>
-        </w:rPr>
-      </w:pPr>
-    </w:p>
-    <w:p>
-      <w:pPr>
-        <w:ind w:firstLine="0"/>
-        <w:jc w:val="center"/>
-        <w:rPr>
-          <w:sz w:val="32"/>
-          <w:szCs w:val="32"/>
-        </w:rPr>
-      </w:pPr>
-    </w:p>
-    <w:p>
-      <w:pPr>
-        <w:ind w:firstLine="0"/>
-        <w:jc w:val="center"/>
-        <w:rPr>
-          <w:sz w:val="32"/>
-          <w:szCs w:val="32"/>
-        </w:rPr>
-      </w:pPr>
-    </w:p>
-    <w:p>
-      <w:pPr>
-        <w:ind w:firstLine="0"/>
-      </w:pPr>
-      <w:r>
-        <w:tab/>
-      </w:r>
-      <w:r>
-        <w:t xml:space="preserve">Before I go into the specific models, I want to touch on the importance of balancing a dataset. </w:t>
-      </w:r>
-      <w:r>
-        <w:t xml:space="preserve">I feel this is important because it can drastically influence the outcome of how successful a model is at </w:t>
-      </w:r>
-      <w:r>
-        <w:t xml:space="preserve">classification. On the graph to the right, we have a decision tree model </w:t>
-      </w:r>
-      <w:r>
-        <w:t xml:space="preserve">that was trained on two datasets, the line on the bottom represents dataset 1 and it has a </w:t>
-      </w:r>
-      <w:r>
-        <w:t>class balance</w:t>
-      </w:r>
-      <w:r>
-        <w:t xml:space="preserve"> of 90-10 and the top line </w:t>
-      </w:r>
-      <w:r>
-        <w:t xml:space="preserve">represents dataset 2 and it </w:t>
-      </w:r>
-      <w:r>
-        <w:t xml:space="preserve">had a </w:t>
-      </w:r>
-      <w:r>
-        <w:t>class balance</w:t>
-      </w:r>
-      <w:r>
-        <w:t xml:space="preserve"> of 80-20</w:t>
-      </w:r>
-      <w:r>
-        <w:t xml:space="preserve">. </w:t>
-      </w:r>
-      <w:r>
-        <w:t xml:space="preserve">As you can see, when the model is more evenly </w:t>
-      </w:r>
-      <w:proofErr w:type="gramStart"/>
-      <w:r>
-        <w:t>split</w:t>
-      </w:r>
-      <w:proofErr w:type="gramEnd"/>
-      <w:r>
-        <w:t xml:space="preserve"> we tend to do better</w:t>
-      </w:r>
-      <w:r>
-        <w:t xml:space="preserve"> at classification. Of course, a 50-50 </w:t>
-      </w:r>
-      <w:r>
-        <w:lastRenderedPageBreak/>
-        <w:t>class balance</w:t>
-      </w:r>
-      <w:r>
-        <w:t xml:space="preserve"> isn’t always appropriate. You </w:t>
-      </w:r>
-      <w:proofErr w:type="gramStart"/>
-      <w:r>
-        <w:t>have to</w:t>
-      </w:r>
-      <w:proofErr w:type="gramEnd"/>
-      <w:r>
-        <w:t xml:space="preserve"> apply domain knowledge to your model and ask your self “Is it reasonable </w:t>
-      </w:r>
-      <w:r>
-        <w:t xml:space="preserve">to say that these categories have the same probability of occurring?” and if the answer is no, a 50-50 split most likely won’t be your best course of action. </w:t>
-      </w:r>
-      <w:r>
-        <w:t xml:space="preserve"> </w:t>
-      </w:r>
-    </w:p>
-    <w:p>
-      <w:pPr>
-        <w:ind w:firstLine="0"/>
-        <w:jc w:val="center"/>
-        <w:rPr>
-          <w:sz w:val="32"/>
-          <w:szCs w:val="32"/>
-        </w:rPr>
-      </w:pPr>
-      <w:r>
-        <w:rPr>
-          <w:sz w:val="32"/>
-          <w:szCs w:val="32"/>
-        </w:rPr>
-        <w:t>Decision Tree</w:t>
-      </w:r>
-    </w:p>
-    <w:p>
-      <w:pPr>
-        <w:ind w:firstLine="0"/>
-      </w:pPr>
-      <w:r>
-        <w:rPr>
-          <w:noProof/>
-        </w:rPr>
-        <w:drawing>
-          <wp:anchor distT="0" distB="0" distL="114300" distR="114300" simplePos="0" relativeHeight="251664384" behindDoc="1" locked="0" layoutInCell="1" allowOverlap="1" wp14:anchorId="665DECDB" wp14:editId="0DC789CB">
-            <wp:simplePos x="0" y="0"/>
-            <wp:positionH relativeFrom="margin">
-              <wp:align>right</wp:align>
-            </wp:positionH>
-            <wp:positionV relativeFrom="paragraph">
-              <wp:posOffset>4504966</wp:posOffset>
+              <wp:posOffset>8282</wp:posOffset>
             </wp:positionV>
             <wp:extent cx="2384425" cy="1987550"/>
             <wp:effectExtent l="0" t="0" r="0" b="0"/>
@@ -606,7 +439,7 @@
                     <pic:cNvPicPr/>
                   </pic:nvPicPr>
                   <pic:blipFill>
-                    <a:blip r:embed="rId11">
+                    <a:blip r:embed="rId10">
                       <a:extLst>
                         <a:ext uri="{28A0092B-C50C-407E-A947-70E740481C1C}">
                           <a14:useLocalDpi xmlns:a14="http://schemas.microsoft.com/office/drawing/2010/main" val="0"/>
@@ -648,339 +481,100 @@
         </w:drawing>
       </w:r>
       <w:r>
+        <w:t>Now</w:t>
+      </w:r>
+      <w:r>
+        <w:t xml:space="preserve"> that</w:t>
+      </w:r>
+      <w:r>
+        <w:t xml:space="preserve"> we are familiar with our base case, we can </w:t>
+      </w:r>
+      <w:r>
+        <w:t>put in another test case to compare</w:t>
+      </w:r>
+      <w:r>
+        <w:t>,</w:t>
+      </w:r>
+      <w:r>
+        <w:t xml:space="preserve"> </w:t>
+      </w:r>
+      <w:proofErr w:type="spellStart"/>
+      <w:proofErr w:type="gramStart"/>
+      <w:r>
+        <w:t>Gini:Random</w:t>
+      </w:r>
+      <w:proofErr w:type="spellEnd"/>
+      <w:proofErr w:type="gramEnd"/>
+      <w:r>
+        <w:t xml:space="preserve">. </w:t>
+      </w:r>
+      <w:r>
+        <w:t xml:space="preserve">When we look at </w:t>
+      </w:r>
+      <w:r>
+        <w:t xml:space="preserve">depths </w:t>
+      </w:r>
+      <w:r>
+        <w:t xml:space="preserve">16 and </w:t>
+      </w:r>
+      <w:proofErr w:type="gramStart"/>
+      <w:r>
+        <w:t>on</w:t>
+      </w:r>
+      <w:proofErr w:type="gramEnd"/>
+      <w:r>
+        <w:t xml:space="preserve"> we see a little difference in the precision score, but </w:t>
+      </w:r>
+      <w:r>
+        <w:t>no significant difference. When we look at 1-</w:t>
+      </w:r>
+      <w:r>
+        <w:t xml:space="preserve">14 though, this is where the graph gets interesting. </w:t>
+      </w:r>
+      <w:r>
+        <w:t>Here we changed the splitter parameter from Best to Random</w:t>
+      </w:r>
+      <w:r>
+        <w:t xml:space="preserve">, this has caused the algorithm </w:t>
+      </w:r>
+      <w:r>
+        <w:t xml:space="preserve">to not search for the best possible split on every single node. Once a node has been split well enough, it moves on. </w:t>
+      </w:r>
+      <w:r>
+        <w:t>Within a depth of 1-6 we see a drastic difference, that is because the nodes on the trees haven’t had a chance to be optimized yet</w:t>
+      </w:r>
+      <w:r>
+        <w:t xml:space="preserve">. But, when we look at 6-14 the </w:t>
+      </w:r>
+      <w:r>
+        <w:t xml:space="preserve">Random splitter </w:t>
+      </w:r>
+      <w:r>
+        <w:t>does</w:t>
+      </w:r>
+      <w:r>
+        <w:t xml:space="preserve"> a better job, most likely due to the better generalization of a random split then trying to go for the best gini impurity </w:t>
+      </w:r>
+      <w:r>
+        <w:t xml:space="preserve">reduction. </w:t>
+      </w:r>
+    </w:p>
+    <w:p>
+      <w:pPr>
+        <w:spacing w:line="360" w:lineRule="auto"/>
+      </w:pPr>
+      <w:r>
         <w:rPr>
           <w:noProof/>
         </w:rPr>
         <w:drawing>
-          <wp:anchor distT="0" distB="0" distL="114300" distR="114300" simplePos="0" relativeHeight="251663360" behindDoc="1" locked="0" layoutInCell="1" allowOverlap="1" wp14:anchorId="5633483C" wp14:editId="45209381">
+          <wp:anchor distT="0" distB="0" distL="114300" distR="114300" simplePos="0" relativeHeight="251665408" behindDoc="1" locked="0" layoutInCell="1" allowOverlap="1" wp14:anchorId="1C91964B" wp14:editId="446A4D52">
             <wp:simplePos x="0" y="0"/>
             <wp:positionH relativeFrom="margin">
               <wp:align>right</wp:align>
             </wp:positionH>
             <wp:positionV relativeFrom="paragraph">
-              <wp:posOffset>1051008</wp:posOffset>
-            </wp:positionV>
-            <wp:extent cx="2384425" cy="1993265"/>
-            <wp:effectExtent l="0" t="0" r="0" b="6985"/>
-            <wp:wrapTight wrapText="bothSides">
-              <wp:wrapPolygon edited="0">
-                <wp:start x="0" y="0"/>
-                <wp:lineTo x="0" y="21469"/>
-                <wp:lineTo x="21399" y="21469"/>
-                <wp:lineTo x="21399" y="0"/>
-                <wp:lineTo x="0" y="0"/>
-              </wp:wrapPolygon>
-            </wp:wrapTight>
-            <wp:docPr id="7" name="Picture 7"/>
-            <wp:cNvGraphicFramePr>
-              <a:graphicFrameLocks xmlns:a="http://schemas.openxmlformats.org/drawingml/2006/main" noChangeAspect="1"/>
-            </wp:cNvGraphicFramePr>
-            <a:graphic xmlns:a="http://schemas.openxmlformats.org/drawingml/2006/main">
-              <a:graphicData uri="http://schemas.openxmlformats.org/drawingml/2006/picture">
-                <pic:pic xmlns:pic="http://schemas.openxmlformats.org/drawingml/2006/picture">
-                  <pic:nvPicPr>
-                    <pic:cNvPr id="7" name="Picture 7"/>
-                    <pic:cNvPicPr/>
-                  </pic:nvPicPr>
-                  <pic:blipFill>
-                    <a:blip r:embed="rId12">
-                      <a:extLst>
-                        <a:ext uri="{28A0092B-C50C-407E-A947-70E740481C1C}">
-                          <a14:useLocalDpi xmlns:a14="http://schemas.microsoft.com/office/drawing/2010/main" val="0"/>
-                        </a:ext>
-                      </a:extLst>
-                    </a:blip>
-                    <a:srcRect l="115" r="115"/>
-                    <a:stretch>
-                      <a:fillRect/>
-                    </a:stretch>
-                  </pic:blipFill>
-                  <pic:spPr bwMode="auto">
-                    <a:xfrm>
-                      <a:off x="0" y="0"/>
-                      <a:ext cx="2384425" cy="1993265"/>
-                    </a:xfrm>
-                    <a:prstGeom prst="rect">
-                      <a:avLst/>
-                    </a:prstGeom>
-                    <a:ln>
-                      <a:noFill/>
-                    </a:ln>
-                    <a:extLst>
-                      <a:ext uri="{53640926-AAD7-44D8-BBD7-CCE9431645EC}">
-                        <a14:shadowObscured xmlns:a14="http://schemas.microsoft.com/office/drawing/2010/main"/>
-                      </a:ext>
-                    </a:extLst>
-                  </pic:spPr>
-                </pic:pic>
-              </a:graphicData>
-            </a:graphic>
-            <wp14:sizeRelH relativeFrom="margin">
-              <wp14:pctWidth>0</wp14:pctWidth>
-            </wp14:sizeRelH>
-          </wp:anchor>
-        </w:drawing>
-      </w:r>
-      <w:r>
-        <w:tab/>
-      </w:r>
-      <w:r>
-        <w:t xml:space="preserve">When examining the Sklearn </w:t>
-      </w:r>
-      <w:r>
-        <w:t xml:space="preserve">decision tree algorithm I chose to manipulate </w:t>
-      </w:r>
-      <w:r>
-        <w:t xml:space="preserve">3 different hyperparameters: </w:t>
-      </w:r>
-      <w:r>
-        <w:t>criterion</w:t>
-      </w:r>
-      <w:r>
-        <w:t xml:space="preserve"> with </w:t>
-      </w:r>
-      <w:r>
-        <w:t xml:space="preserve">values of gini and </w:t>
-      </w:r>
-      <w:r>
-        <w:t>entropy</w:t>
-      </w:r>
-      <w:r>
-        <w:t>, splitter</w:t>
-      </w:r>
-      <w:r>
-        <w:t xml:space="preserve"> with parameters of best and random</w:t>
-      </w:r>
-      <w:r>
-        <w:t>, and max_depth</w:t>
-      </w:r>
-      <w:r>
-        <w:t xml:space="preserve"> with parameters</w:t>
-      </w:r>
-      <w:r>
-        <w:t xml:space="preserve"> 1 through 30 by increments of 2</w:t>
-      </w:r>
-      <w:r>
-        <w:t xml:space="preserve">. </w:t>
-      </w:r>
-      <w:r>
-        <w:t xml:space="preserve">This allows us to look at </w:t>
-      </w:r>
-      <w:r>
-        <w:t xml:space="preserve">how a </w:t>
-      </w:r>
-      <w:r>
-        <w:t xml:space="preserve">tree with varying lengths </w:t>
-      </w:r>
-      <w:r>
-        <w:t>can</w:t>
-      </w:r>
-      <w:r>
-        <w:t xml:space="preserve"> learn when it is constrained to a small network vs a large network, and how the other parameters affect this ability. </w:t>
-      </w:r>
-      <w:r>
-        <w:t xml:space="preserve">The default parameter combination for sklearn’s decision tree </w:t>
-      </w:r>
-      <w:r>
-        <w:t>is</w:t>
-      </w:r>
-      <w:r>
-        <w:t xml:space="preserve"> criterion</w:t>
-      </w:r>
-      <w:r>
-        <w:t xml:space="preserve"> = gini, splitter = best and max_depth = None. Now</w:t>
-      </w:r>
-      <w:r>
-        <w:t>, a quick side note,</w:t>
-      </w:r>
-      <w:r>
-        <w:t xml:space="preserve"> max depth being set to None may not make sense, </w:t>
-      </w:r>
-      <w:r>
-        <w:t xml:space="preserve">but it is essentially saying continue until </w:t>
-      </w:r>
-      <w:r>
-        <w:t>all</w:t>
-      </w:r>
-      <w:r>
-        <w:t xml:space="preserve"> the final nodes are 100% one class, or</w:t>
-      </w:r>
-      <w:r>
-        <w:t xml:space="preserve"> until </w:t>
-      </w:r>
-      <w:r>
-        <w:t>all</w:t>
-      </w:r>
-      <w:r>
-        <w:t xml:space="preserve"> the final nodes have 2 or less data points. </w:t>
-      </w:r>
-      <w:r>
-        <w:t>With these default parameters being set</w:t>
-      </w:r>
-      <w:r>
-        <w:t xml:space="preserve"> we will treat the </w:t>
-      </w:r>
-      <w:proofErr w:type="spellStart"/>
-      <w:proofErr w:type="gramStart"/>
-      <w:r>
-        <w:t>G</w:t>
-      </w:r>
-      <w:r>
-        <w:t>ini:</w:t>
-      </w:r>
-      <w:r>
-        <w:t>B</w:t>
-      </w:r>
-      <w:r>
-        <w:t>est</w:t>
-      </w:r>
-      <w:proofErr w:type="spellEnd"/>
-      <w:proofErr w:type="gramEnd"/>
-      <w:r>
-        <w:t xml:space="preserve"> combination </w:t>
-      </w:r>
-      <w:r>
-        <w:t xml:space="preserve">to </w:t>
-      </w:r>
-      <w:r>
-        <w:t xml:space="preserve">be our </w:t>
-      </w:r>
-      <w:r>
-        <w:t>base case</w:t>
-      </w:r>
-      <w:r>
-        <w:t xml:space="preserve"> </w:t>
-      </w:r>
-      <w:r>
-        <w:t>with the blue line representing the first dataset and the orange line representing the second dataset</w:t>
-      </w:r>
-      <w:r>
-        <w:t xml:space="preserve"> and </w:t>
-      </w:r>
-      <w:r>
-        <w:t>a line</w:t>
-      </w:r>
-      <w:r>
-        <w:t xml:space="preserve"> to denote the base case</w:t>
-      </w:r>
-      <w:r>
-        <w:t xml:space="preserve"> </w:t>
-      </w:r>
-      <w:r>
-        <w:t xml:space="preserve">(see </w:t>
-      </w:r>
-      <w:r>
-        <w:t>right</w:t>
-      </w:r>
-      <w:r>
-        <w:t>)</w:t>
-      </w:r>
-      <w:r>
-        <w:t xml:space="preserve">. </w:t>
-      </w:r>
-      <w:r>
-        <w:tab/>
-      </w:r>
-    </w:p>
-    <w:p>
-      <w:r>
-        <w:t>Now</w:t>
-      </w:r>
-      <w:r>
-        <w:t xml:space="preserve"> that</w:t>
-      </w:r>
-      <w:r>
-        <w:t xml:space="preserve"> we are familiar with our base case, we can </w:t>
-      </w:r>
-      <w:r>
-        <w:t>put in another test case to compare</w:t>
-      </w:r>
-      <w:r>
-        <w:t>,</w:t>
-      </w:r>
-      <w:r>
-        <w:t xml:space="preserve"> </w:t>
-      </w:r>
-      <w:proofErr w:type="spellStart"/>
-      <w:proofErr w:type="gramStart"/>
-      <w:r>
-        <w:t>Gini:Random</w:t>
-      </w:r>
-      <w:proofErr w:type="spellEnd"/>
-      <w:proofErr w:type="gramEnd"/>
-      <w:r>
-        <w:t xml:space="preserve">. </w:t>
-      </w:r>
-      <w:r>
-        <w:t xml:space="preserve">When we look at </w:t>
-      </w:r>
-      <w:r>
-        <w:t xml:space="preserve">depths </w:t>
-      </w:r>
-      <w:r>
-        <w:t xml:space="preserve">16 and </w:t>
-      </w:r>
-      <w:proofErr w:type="gramStart"/>
-      <w:r>
-        <w:t>on</w:t>
-      </w:r>
-      <w:proofErr w:type="gramEnd"/>
-      <w:r>
-        <w:t xml:space="preserve"> we see a little difference in the precision score, but </w:t>
-      </w:r>
-      <w:r>
-        <w:t>no significant difference. When we look at 1-</w:t>
-      </w:r>
-      <w:r>
-        <w:t xml:space="preserve">14 though, this is where </w:t>
-      </w:r>
-      <w:r>
-        <w:lastRenderedPageBreak/>
-        <w:t xml:space="preserve">the graph gets interesting. </w:t>
-      </w:r>
-      <w:r>
-        <w:t>Here we changed the splitter parameter from Best to Random</w:t>
-      </w:r>
-      <w:r>
-        <w:t xml:space="preserve">, this has caused the algorithm </w:t>
-      </w:r>
-      <w:r>
-        <w:t xml:space="preserve">to not search for the best possible split on every single node. Once a node has been split well enough, it moves on. </w:t>
-      </w:r>
-      <w:r>
-        <w:t>Within a depth of 1-6 we see a drastic difference, that is because the nodes on the trees haven’t had a chance to be optimized yet</w:t>
-      </w:r>
-      <w:r>
-        <w:t xml:space="preserve">. But, when we look at 6-14 the </w:t>
-      </w:r>
-      <w:r>
-        <w:t xml:space="preserve">Random splitter </w:t>
-      </w:r>
-      <w:proofErr w:type="gramStart"/>
-      <w:r>
-        <w:t>actually does</w:t>
-      </w:r>
-      <w:proofErr w:type="gramEnd"/>
-      <w:r>
-        <w:t xml:space="preserve"> a better job, most likely due to the better generalization of a random split then trying to go for the best gini impurity </w:t>
-      </w:r>
-      <w:r>
-        <w:t xml:space="preserve">reduction. </w:t>
-      </w:r>
-    </w:p>
-    <w:p>
-      <w:r>
-        <w:rPr>
-          <w:noProof/>
-        </w:rPr>
-        <w:drawing>
-          <wp:anchor distT="0" distB="0" distL="114300" distR="114300" simplePos="0" relativeHeight="251665408" behindDoc="1" locked="0" layoutInCell="1" allowOverlap="1" wp14:anchorId="1C91964B" wp14:editId="389F3696">
-            <wp:simplePos x="0" y="0"/>
-            <wp:positionH relativeFrom="margin">
-              <wp:align>right</wp:align>
-            </wp:positionH>
-            <wp:positionV relativeFrom="paragraph">
-              <wp:posOffset>315595</wp:posOffset>
+              <wp:posOffset>13446</wp:posOffset>
             </wp:positionV>
             <wp:extent cx="2544445" cy="2124075"/>
             <wp:effectExtent l="0" t="0" r="8255" b="9525"/>
@@ -1005,7 +599,7 @@
                     <pic:cNvPicPr/>
                   </pic:nvPicPr>
                   <pic:blipFill>
-                    <a:blip r:embed="rId13">
+                    <a:blip r:embed="rId11">
                       <a:extLst>
                         <a:ext uri="{28A0092B-C50C-407E-A947-70E740481C1C}">
                           <a14:useLocalDpi xmlns:a14="http://schemas.microsoft.com/office/drawing/2010/main" val="0"/>
@@ -1325,18 +919,21 @@
       </w:r>
     </w:p>
     <w:p>
+      <w:pPr>
+        <w:spacing w:line="360" w:lineRule="auto"/>
+      </w:pPr>
       <w:r>
         <w:rPr>
           <w:noProof/>
         </w:rPr>
         <w:drawing>
-          <wp:anchor distT="0" distB="0" distL="114300" distR="114300" simplePos="0" relativeHeight="251662336" behindDoc="1" locked="0" layoutInCell="1" allowOverlap="1" wp14:anchorId="578B6D60" wp14:editId="001B2EFC">
+          <wp:anchor distT="0" distB="0" distL="114300" distR="114300" simplePos="0" relativeHeight="251662336" behindDoc="1" locked="0" layoutInCell="1" allowOverlap="1" wp14:anchorId="578B6D60" wp14:editId="503EED78">
             <wp:simplePos x="0" y="0"/>
             <wp:positionH relativeFrom="margin">
               <wp:align>right</wp:align>
             </wp:positionH>
             <wp:positionV relativeFrom="paragraph">
-              <wp:posOffset>251460</wp:posOffset>
+              <wp:posOffset>-450215</wp:posOffset>
             </wp:positionV>
             <wp:extent cx="2492375" cy="2063115"/>
             <wp:effectExtent l="0" t="0" r="3175" b="0"/>
@@ -1361,7 +958,7 @@
                     <pic:cNvPicPr/>
                   </pic:nvPicPr>
                   <pic:blipFill>
-                    <a:blip r:embed="rId14">
+                    <a:blip r:embed="rId12">
                       <a:extLst>
                         <a:ext uri="{28A0092B-C50C-407E-A947-70E740481C1C}">
                           <a14:useLocalDpi xmlns:a14="http://schemas.microsoft.com/office/drawing/2010/main" val="0"/>
@@ -1403,13 +1000,13 @@
         </w:drawing>
       </w:r>
       <w:r>
-        <w:t>For this last combination</w:t>
-      </w:r>
-      <w:r>
-        <w:t xml:space="preserve"> we see a much more sporadic </w:t>
-      </w:r>
-      <w:r>
-        <w:t xml:space="preserve">chart. There isn’t a clear plateau like in the previous 3, and the beginning starts off a little bit more extreme as well. This is most likely caused by the fact that we are using a random </w:t>
+        <w:t>For this last combination we see a much more sporadic chart. There isn’t a clear plateau like in the previous 3, and the beginning starts off a little bit more extreme as well.</w:t>
+      </w:r>
+      <w:r>
+        <w:t xml:space="preserve"> </w:t>
+      </w:r>
+      <w:r>
+        <w:t xml:space="preserve">This is most likely caused by the fact that we are using a random </w:t>
       </w:r>
       <w:proofErr w:type="gramStart"/>
       <w:r>
@@ -1420,14 +1017,19 @@
         <w:t xml:space="preserve"> so our </w:t>
       </w:r>
       <w:r>
-        <w:t xml:space="preserve">entropy impurity values aren’t optimized, thus giving us inconsistent types of splits. This </w:t>
-      </w:r>
-      <w:r>
-        <w:t xml:space="preserve">adds on to the idea that entropy is trying to generalize, but it is being fed bad splits by the random splitter. </w:t>
+        <w:lastRenderedPageBreak/>
+        <w:t>entropy impurity values aren’t optimized, thus giving us inconsistent types of splits.</w:t>
+      </w:r>
+      <w:r>
+        <w:t xml:space="preserve"> </w:t>
+      </w:r>
+      <w:r>
+        <w:t>This adds on to the idea that entropy is trying to generalize, but it is being fed bad splits by the random splitter.</w:t>
       </w:r>
     </w:p>
     <w:p>
       <w:pPr>
+        <w:spacing w:line="360" w:lineRule="auto"/>
         <w:ind w:firstLine="0"/>
         <w:jc w:val="center"/>
         <w:rPr>
@@ -1440,7 +1042,6 @@
           <w:sz w:val="32"/>
           <w:szCs w:val="32"/>
         </w:rPr>
-        <w:lastRenderedPageBreak/>
         <w:t>K-Nearest Neighbor</w:t>
       </w:r>
       <w:r>
@@ -1452,6 +1053,9 @@
       </w:r>
     </w:p>
     <w:p>
+      <w:pPr>
+        <w:spacing w:line="360" w:lineRule="auto"/>
+      </w:pPr>
       <w:r>
         <w:t xml:space="preserve">Following the same pattern, we need to establish our base case. The hyperparameters I chose to examine are </w:t>
       </w:r>
@@ -1537,8 +1141,71 @@
     </w:p>
     <w:p>
       <w:pPr>
+        <w:spacing w:line="360" w:lineRule="auto"/>
         <w:ind w:firstLine="0"/>
       </w:pPr>
+      <w:r>
+        <w:rPr>
+          <w:noProof/>
+        </w:rPr>
+        <w:drawing>
+          <wp:anchor distT="0" distB="0" distL="114300" distR="114300" simplePos="0" relativeHeight="251667456" behindDoc="1" locked="0" layoutInCell="1" allowOverlap="1" wp14:anchorId="4F0F0BE5" wp14:editId="0523031B">
+            <wp:simplePos x="0" y="0"/>
+            <wp:positionH relativeFrom="margin">
+              <wp:align>right</wp:align>
+            </wp:positionH>
+            <wp:positionV relativeFrom="paragraph">
+              <wp:posOffset>3578390</wp:posOffset>
+            </wp:positionV>
+            <wp:extent cx="5942965" cy="1581150"/>
+            <wp:effectExtent l="0" t="0" r="635" b="0"/>
+            <wp:wrapTight wrapText="bothSides">
+              <wp:wrapPolygon edited="0">
+                <wp:start x="0" y="0"/>
+                <wp:lineTo x="0" y="21340"/>
+                <wp:lineTo x="21533" y="21340"/>
+                <wp:lineTo x="21533" y="0"/>
+                <wp:lineTo x="0" y="0"/>
+              </wp:wrapPolygon>
+            </wp:wrapTight>
+            <wp:docPr id="12" name="Picture 12"/>
+            <wp:cNvGraphicFramePr>
+              <a:graphicFrameLocks xmlns:a="http://schemas.openxmlformats.org/drawingml/2006/main" noChangeAspect="1"/>
+            </wp:cNvGraphicFramePr>
+            <a:graphic xmlns:a="http://schemas.openxmlformats.org/drawingml/2006/main">
+              <a:graphicData uri="http://schemas.openxmlformats.org/drawingml/2006/picture">
+                <pic:pic xmlns:pic="http://schemas.openxmlformats.org/drawingml/2006/picture">
+                  <pic:nvPicPr>
+                    <pic:cNvPr id="12" name="Picture 12"/>
+                    <pic:cNvPicPr/>
+                  </pic:nvPicPr>
+                  <pic:blipFill>
+                    <a:blip r:embed="rId13" cstate="print">
+                      <a:extLst>
+                        <a:ext uri="{28A0092B-C50C-407E-A947-70E740481C1C}">
+                          <a14:useLocalDpi xmlns:a14="http://schemas.microsoft.com/office/drawing/2010/main" val="0"/>
+                        </a:ext>
+                      </a:extLst>
+                    </a:blip>
+                    <a:stretch>
+                      <a:fillRect/>
+                    </a:stretch>
+                  </pic:blipFill>
+                  <pic:spPr>
+                    <a:xfrm>
+                      <a:off x="0" y="0"/>
+                      <a:ext cx="5942965" cy="1581150"/>
+                    </a:xfrm>
+                    <a:prstGeom prst="rect">
+                      <a:avLst/>
+                    </a:prstGeom>
+                  </pic:spPr>
+                </pic:pic>
+              </a:graphicData>
+            </a:graphic>
+          </wp:anchor>
+        </w:drawing>
+      </w:r>
       <w:r>
         <w:rPr>
           <w:noProof/>
@@ -1575,7 +1242,7 @@
                     <pic:cNvPicPr/>
                   </pic:nvPicPr>
                   <pic:blipFill>
-                    <a:blip r:embed="rId15">
+                    <a:blip r:embed="rId14">
                       <a:extLst>
                         <a:ext uri="{28A0092B-C50C-407E-A947-70E740481C1C}">
                           <a14:useLocalDpi xmlns:a14="http://schemas.microsoft.com/office/drawing/2010/main" val="0"/>
@@ -1657,9 +1324,11 @@
     </w:p>
     <w:p>
       <w:pPr>
+        <w:spacing w:line="360" w:lineRule="auto"/>
         <w:ind w:firstLine="0"/>
       </w:pPr>
       <w:r>
+        <w:lastRenderedPageBreak/>
         <w:tab/>
       </w:r>
       <w:r>
@@ -1669,76 +1338,16 @@
         <w:t xml:space="preserve">I know I said </w:t>
       </w:r>
       <w:r>
-        <w:t xml:space="preserve">we would be examining the precision metric, but below this is a graph that plots the precision metric against our other KNN models. I know it is extremely fishy, but I’ve checked my code many times over </w:t>
-      </w:r>
-      <w:r>
-        <w:t xml:space="preserve">and I could find any reason this would be happening due to an </w:t>
-      </w:r>
-      <w:r>
-        <w:rPr>
-          <w:noProof/>
-        </w:rPr>
-        <w:lastRenderedPageBreak/>
-        <w:drawing>
-          <wp:anchor distT="0" distB="0" distL="114300" distR="114300" simplePos="0" relativeHeight="251667456" behindDoc="1" locked="0" layoutInCell="1" allowOverlap="1" wp14:anchorId="4F0F0BE5" wp14:editId="21C5A8C9">
-            <wp:simplePos x="0" y="0"/>
-            <wp:positionH relativeFrom="margin">
-              <wp:align>right</wp:align>
-            </wp:positionH>
-            <wp:positionV relativeFrom="paragraph">
-              <wp:posOffset>86995</wp:posOffset>
-            </wp:positionV>
-            <wp:extent cx="5942965" cy="1581150"/>
-            <wp:effectExtent l="0" t="0" r="635" b="0"/>
-            <wp:wrapTight wrapText="bothSides">
-              <wp:wrapPolygon edited="0">
-                <wp:start x="0" y="0"/>
-                <wp:lineTo x="0" y="21340"/>
-                <wp:lineTo x="21533" y="21340"/>
-                <wp:lineTo x="21533" y="0"/>
-                <wp:lineTo x="0" y="0"/>
-              </wp:wrapPolygon>
-            </wp:wrapTight>
-            <wp:docPr id="12" name="Picture 12"/>
-            <wp:cNvGraphicFramePr>
-              <a:graphicFrameLocks xmlns:a="http://schemas.openxmlformats.org/drawingml/2006/main" noChangeAspect="1"/>
-            </wp:cNvGraphicFramePr>
-            <a:graphic xmlns:a="http://schemas.openxmlformats.org/drawingml/2006/main">
-              <a:graphicData uri="http://schemas.openxmlformats.org/drawingml/2006/picture">
-                <pic:pic xmlns:pic="http://schemas.openxmlformats.org/drawingml/2006/picture">
-                  <pic:nvPicPr>
-                    <pic:cNvPr id="12" name="Picture 12"/>
-                    <pic:cNvPicPr/>
-                  </pic:nvPicPr>
-                  <pic:blipFill>
-                    <a:blip r:embed="rId16" cstate="print">
-                      <a:extLst>
-                        <a:ext uri="{28A0092B-C50C-407E-A947-70E740481C1C}">
-                          <a14:useLocalDpi xmlns:a14="http://schemas.microsoft.com/office/drawing/2010/main" val="0"/>
-                        </a:ext>
-                      </a:extLst>
-                    </a:blip>
-                    <a:stretch>
-                      <a:fillRect/>
-                    </a:stretch>
-                  </pic:blipFill>
-                  <pic:spPr>
-                    <a:xfrm>
-                      <a:off x="0" y="0"/>
-                      <a:ext cx="5943502" cy="1581150"/>
-                    </a:xfrm>
-                    <a:prstGeom prst="rect">
-                      <a:avLst/>
-                    </a:prstGeom>
-                  </pic:spPr>
-                </pic:pic>
-              </a:graphicData>
-            </a:graphic>
-          </wp:anchor>
-        </w:drawing>
-      </w:r>
-      <w:r>
-        <w:t xml:space="preserve">error on my side. </w:t>
+        <w:t xml:space="preserve">we would be examining the precision metric, but </w:t>
+      </w:r>
+      <w:r>
+        <w:t>above</w:t>
+      </w:r>
+      <w:r>
+        <w:t xml:space="preserve"> is a graph that plots the precision metric against our other KNN models. I know it is extremely fishy, but I’ve checked my code many times over </w:t>
+      </w:r>
+      <w:r>
+        <w:t xml:space="preserve">and I could find any reason this would be happening due to an error on my side. </w:t>
       </w:r>
       <w:r>
         <w:t xml:space="preserve">This leads me to believe the data was </w:t>
@@ -1836,6 +1445,7 @@
     </w:p>
     <w:p>
       <w:pPr>
+        <w:spacing w:line="360" w:lineRule="auto"/>
         <w:ind w:firstLine="0"/>
         <w:jc w:val="center"/>
         <w:rPr>
@@ -1874,76 +1484,21 @@
     </w:p>
     <w:p>
       <w:pPr>
+        <w:spacing w:line="360" w:lineRule="auto"/>
         <w:ind w:firstLine="0"/>
       </w:pPr>
-      <w:r>
-        <w:t>Below in the chart</w:t>
-      </w:r>
-      <w:r>
-        <w:t xml:space="preserve"> you will see how the variance of each of the lines increase with different activation function</w:t>
-      </w:r>
-      <w:r>
-        <w:t>s</w:t>
-      </w:r>
-      <w:r>
-        <w:t xml:space="preserve">. This </w:t>
-      </w:r>
-      <w:proofErr w:type="gramStart"/>
-      <w:r>
-        <w:t>was something that was</w:t>
-      </w:r>
-      <w:proofErr w:type="gramEnd"/>
-      <w:r>
-        <w:t xml:space="preserve"> seen across both of the datasets, starting with the identity</w:t>
-      </w:r>
-      <w:r>
-        <w:t xml:space="preserve"> function the variance is very small</w:t>
-      </w:r>
-      <w:r>
-        <w:t xml:space="preserve"> b</w:t>
-      </w:r>
-      <w:r>
-        <w:t>ouncing between .85 and .87</w:t>
-      </w:r>
-      <w:r>
-        <w:t xml:space="preserve">. Then as we go through the logistic and </w:t>
-      </w:r>
-      <w:proofErr w:type="spellStart"/>
-      <w:r>
-        <w:t>relu</w:t>
-      </w:r>
-      <w:proofErr w:type="spellEnd"/>
-      <w:r>
-        <w:t xml:space="preserve"> </w:t>
-      </w:r>
-      <w:r>
-        <w:t xml:space="preserve">functions we see the variance </w:t>
-      </w:r>
-      <w:r>
-        <w:t xml:space="preserve">bounce between .75 and .8. </w:t>
-      </w:r>
-      <w:r>
-        <w:t xml:space="preserve">In all reality </w:t>
-      </w:r>
-      <w:r>
-        <w:t xml:space="preserve">the difference we </w:t>
-      </w:r>
-      <w:r>
-        <w:t xml:space="preserve">see here isn’t big, but it is the spread of variance that makes it </w:t>
-      </w:r>
       <w:r>
         <w:rPr>
           <w:noProof/>
         </w:rPr>
-        <w:lastRenderedPageBreak/>
         <w:drawing>
-          <wp:anchor distT="0" distB="0" distL="114300" distR="114300" simplePos="0" relativeHeight="251668480" behindDoc="1" locked="0" layoutInCell="1" allowOverlap="1" wp14:anchorId="4DFD558C" wp14:editId="10AE4DAE">
+          <wp:anchor distT="0" distB="0" distL="114300" distR="114300" simplePos="0" relativeHeight="251668480" behindDoc="1" locked="0" layoutInCell="1" allowOverlap="1" wp14:anchorId="4DFD558C" wp14:editId="69420FFF">
             <wp:simplePos x="0" y="0"/>
             <wp:positionH relativeFrom="margin">
-              <wp:posOffset>111125</wp:posOffset>
+              <wp:align>center</wp:align>
             </wp:positionH>
             <wp:positionV relativeFrom="paragraph">
-              <wp:posOffset>31750</wp:posOffset>
+              <wp:posOffset>1247499</wp:posOffset>
             </wp:positionV>
             <wp:extent cx="5740400" cy="2677795"/>
             <wp:effectExtent l="0" t="0" r="0" b="8255"/>
@@ -1968,7 +1523,7 @@
                     <pic:cNvPicPr/>
                   </pic:nvPicPr>
                   <pic:blipFill>
-                    <a:blip r:embed="rId17" cstate="print">
+                    <a:blip r:embed="rId15" cstate="print">
                       <a:extLst>
                         <a:ext uri="{28A0092B-C50C-407E-A947-70E740481C1C}">
                           <a14:useLocalDpi xmlns:a14="http://schemas.microsoft.com/office/drawing/2010/main" val="0"/>
@@ -2001,6 +1556,62 @@
         </w:drawing>
       </w:r>
       <w:r>
+        <w:t>Below in the chart</w:t>
+      </w:r>
+      <w:r>
+        <w:t xml:space="preserve"> you will see how the variance of each of the lines increase with different activation function</w:t>
+      </w:r>
+      <w:r>
+        <w:t>s</w:t>
+      </w:r>
+      <w:r>
+        <w:t xml:space="preserve">. This </w:t>
+      </w:r>
+      <w:proofErr w:type="gramStart"/>
+      <w:r>
+        <w:t>was something that was</w:t>
+      </w:r>
+      <w:proofErr w:type="gramEnd"/>
+      <w:r>
+        <w:t xml:space="preserve"> seen across both of the datasets, starting with the identity</w:t>
+      </w:r>
+      <w:r>
+        <w:t xml:space="preserve"> function the variance is very small</w:t>
+      </w:r>
+      <w:r>
+        <w:t xml:space="preserve"> b</w:t>
+      </w:r>
+      <w:r>
+        <w:t>ouncing between .85 and .87</w:t>
+      </w:r>
+      <w:r>
+        <w:t xml:space="preserve">. Then as we go through the logistic and </w:t>
+      </w:r>
+      <w:proofErr w:type="spellStart"/>
+      <w:r>
+        <w:t>relu</w:t>
+      </w:r>
+      <w:proofErr w:type="spellEnd"/>
+      <w:r>
+        <w:t xml:space="preserve"> </w:t>
+      </w:r>
+      <w:r>
+        <w:t xml:space="preserve">functions we see the variance </w:t>
+      </w:r>
+      <w:r>
+        <w:t xml:space="preserve">bounce between .75 and .8. </w:t>
+      </w:r>
+      <w:r>
+        <w:t xml:space="preserve">In all reality </w:t>
+      </w:r>
+      <w:r>
+        <w:t xml:space="preserve">the difference we </w:t>
+      </w:r>
+      <w:r>
+        <w:t xml:space="preserve">see here isn’t big, but it is the spread of variance that makes it </w:t>
+      </w:r>
+      <w:r>
+        <w:lastRenderedPageBreak/>
         <w:t xml:space="preserve">interesting. </w:t>
       </w:r>
       <w:r>
@@ -2038,13 +1649,7 @@
           <w:rPr>
             <w:rFonts w:ascii="Cambria Math" w:hAnsi="Cambria Math"/>
           </w:rPr>
-          <m:t>=x</m:t>
-        </m:r>
-        <m:r>
-          <w:rPr>
-            <w:rFonts w:ascii="Cambria Math" w:hAnsi="Cambria Math"/>
-          </w:rPr>
-          <m:t xml:space="preserve"> </m:t>
+          <m:t xml:space="preserve">=x </m:t>
         </m:r>
       </m:oMath>
       <w:r>
@@ -2231,6 +1836,7 @@
     </w:p>
     <w:p>
       <w:pPr>
+        <w:spacing w:line="360" w:lineRule="auto"/>
         <w:ind w:firstLine="0"/>
       </w:pPr>
       <w:r>
@@ -2239,24 +1845,23 @@
           <w:sz w:val="32"/>
           <w:szCs w:val="32"/>
         </w:rPr>
-        <w:lastRenderedPageBreak/>
         <w:drawing>
-          <wp:anchor distT="0" distB="0" distL="114300" distR="114300" simplePos="0" relativeHeight="251669504" behindDoc="1" locked="0" layoutInCell="1" allowOverlap="1" wp14:anchorId="3014D1D1" wp14:editId="4AD150F3">
+          <wp:anchor distT="0" distB="0" distL="114300" distR="114300" simplePos="0" relativeHeight="251669504" behindDoc="1" locked="0" layoutInCell="1" allowOverlap="1" wp14:anchorId="3014D1D1" wp14:editId="2132ACC7">
             <wp:simplePos x="0" y="0"/>
             <wp:positionH relativeFrom="margin">
-              <wp:align>right</wp:align>
+              <wp:align>center</wp:align>
             </wp:positionH>
             <wp:positionV relativeFrom="paragraph">
-              <wp:posOffset>1041014</wp:posOffset>
+              <wp:posOffset>1793571</wp:posOffset>
             </wp:positionV>
-            <wp:extent cx="5943600" cy="3058795"/>
-            <wp:effectExtent l="0" t="0" r="0" b="8255"/>
+            <wp:extent cx="4667250" cy="2401570"/>
+            <wp:effectExtent l="0" t="0" r="0" b="0"/>
             <wp:wrapTight wrapText="bothSides">
               <wp:wrapPolygon edited="0">
                 <wp:start x="0" y="0"/>
-                <wp:lineTo x="0" y="21524"/>
-                <wp:lineTo x="21531" y="21524"/>
-                <wp:lineTo x="21531" y="0"/>
+                <wp:lineTo x="0" y="21417"/>
+                <wp:lineTo x="21512" y="21417"/>
+                <wp:lineTo x="21512" y="0"/>
                 <wp:lineTo x="0" y="0"/>
               </wp:wrapPolygon>
             </wp:wrapTight>
@@ -2272,7 +1877,7 @@
                     <pic:cNvPicPr/>
                   </pic:nvPicPr>
                   <pic:blipFill>
-                    <a:blip r:embed="rId18">
+                    <a:blip r:embed="rId16" cstate="print">
                       <a:extLst>
                         <a:ext uri="{28A0092B-C50C-407E-A947-70E740481C1C}">
                           <a14:useLocalDpi xmlns:a14="http://schemas.microsoft.com/office/drawing/2010/main" val="0"/>
@@ -2286,7 +1891,7 @@
                   <pic:spPr>
                     <a:xfrm>
                       <a:off x="0" y="0"/>
-                      <a:ext cx="5943600" cy="3058795"/>
+                      <a:ext cx="4667250" cy="2401570"/>
                     </a:xfrm>
                     <a:prstGeom prst="rect">
                       <a:avLst/>
@@ -2295,6 +1900,12 @@
                 </pic:pic>
               </a:graphicData>
             </a:graphic>
+            <wp14:sizeRelH relativeFrom="margin">
+              <wp14:pctWidth>0</wp14:pctWidth>
+            </wp14:sizeRelH>
+            <wp14:sizeRelV relativeFrom="margin">
+              <wp14:pctHeight>0</wp14:pctHeight>
+            </wp14:sizeRelV>
           </wp:anchor>
         </w:drawing>
       </w:r>
@@ -2302,13 +1913,13 @@
         <w:tab/>
       </w:r>
       <w:r>
-        <w:t>Since this is an iteration model, time is also something that should be examined. Below is the same chart from up above just with time as the y-axis</w:t>
-      </w:r>
-      <w:r>
-        <w:t xml:space="preserve">. Because the identity function is linear, we don’t see any </w:t>
-      </w:r>
-      <w:r>
-        <w:t xml:space="preserve">significant fluctuations in the training time across any number of layers. As for logistic and </w:t>
+        <w:t>Since this is an iteration model, time is also something that should be examined. Below is the same chart from up above just with time as the y-axis. Because the identity function is linear, we don’t see any significant fluctuations in the training time across any number of layers. As for</w:t>
+      </w:r>
+      <w:r>
+        <w:t xml:space="preserve"> </w:t>
+      </w:r>
+      <w:r>
+        <w:t xml:space="preserve">logistic and </w:t>
       </w:r>
       <w:proofErr w:type="spellStart"/>
       <w:r>
@@ -2316,22 +1927,7 @@
       </w:r>
       <w:proofErr w:type="spellEnd"/>
       <w:r>
-        <w:t xml:space="preserve">, </w:t>
-      </w:r>
-      <w:r>
-        <w:t xml:space="preserve">it is not surprising </w:t>
-      </w:r>
-      <w:r>
-        <w:t xml:space="preserve">to see their times fluctuate. Due to the logistic function </w:t>
-      </w:r>
-      <w:r>
-        <w:t xml:space="preserve">working with exponentials, it is not surprising to see it grow </w:t>
-      </w:r>
-      <w:r>
-        <w:t>quickly as the computation time needed for each node goes up</w:t>
-      </w:r>
-      <w:r>
-        <w:t xml:space="preserve"> at an ever-increasing rate. As for </w:t>
+        <w:t xml:space="preserve">, it is not surprising to see their times fluctuate. Due to the logistic function working with exponentials, it is not surprising to see it grow quickly as the computation time needed for each node goes up at an ever-increasing rate. As for </w:t>
       </w:r>
       <w:proofErr w:type="spellStart"/>
       <w:r>
@@ -2339,13 +1935,13 @@
       </w:r>
       <w:proofErr w:type="spellEnd"/>
       <w:r>
-        <w:t xml:space="preserve">, </w:t>
-      </w:r>
-      <w:r>
-        <w:t xml:space="preserve">we see it </w:t>
-      </w:r>
-      <w:r>
-        <w:t>have a slight increase as the number of iterations increase</w:t>
+        <w:t>, we see it have a slight</w:t>
+      </w:r>
+      <w:r>
+        <w:t xml:space="preserve"> </w:t>
+      </w:r>
+      <w:r>
+        <w:t>increase as the number of iterations increase</w:t>
       </w:r>
       <w:r>
         <w:t xml:space="preserve">, but not nearly as fast as the logistic function. </w:t>
@@ -2365,90 +1961,38 @@
           <w:sz w:val="32"/>
           <w:szCs w:val="32"/>
         </w:rPr>
+        <w:lastRenderedPageBreak/>
         <w:t>Boosting</w:t>
       </w:r>
     </w:p>
     <w:p>
       <w:pPr>
+        <w:spacing w:line="360" w:lineRule="auto"/>
         <w:ind w:firstLine="0"/>
       </w:pPr>
-      <w:r>
-        <w:rPr>
-          <w:sz w:val="32"/>
-          <w:szCs w:val="32"/>
-        </w:rPr>
-        <w:tab/>
-      </w:r>
-      <w:r>
-        <w:t>For this</w:t>
-      </w:r>
-      <w:r>
-        <w:t xml:space="preserve"> algorithm I chose to </w:t>
-      </w:r>
-      <w:r>
-        <w:t>examine</w:t>
-      </w:r>
-      <w:r>
-        <w:t xml:space="preserve"> the loss function, learning rates and the number of estimators within the boosting model. </w:t>
-      </w:r>
-      <w:r>
-        <w:t xml:space="preserve">At first, when I started this </w:t>
-      </w:r>
-      <w:proofErr w:type="gramStart"/>
-      <w:r>
-        <w:t>analysis</w:t>
-      </w:r>
-      <w:proofErr w:type="gramEnd"/>
-      <w:r>
-        <w:t xml:space="preserve"> I wanted to see what would happen when I do </w:t>
-      </w:r>
-      <w:r>
-        <w:t xml:space="preserve">a wide range of estimators and I produced the chart below. </w:t>
-      </w:r>
-      <w:r>
-        <w:t xml:space="preserve">It was interesting to find that even though they had different precision scores, there came a point in the number of estimators where the information gained was </w:t>
-      </w:r>
-      <w:r>
-        <w:t xml:space="preserve">insignificant. </w:t>
-      </w:r>
-      <w:proofErr w:type="gramStart"/>
-      <w:r>
-        <w:t>So</w:t>
-      </w:r>
-      <w:proofErr w:type="gramEnd"/>
-      <w:r>
-        <w:t xml:space="preserve"> I went back and re-ran the algorithm</w:t>
-      </w:r>
-      <w:r>
-        <w:t xml:space="preserve"> to show more information from </w:t>
-      </w:r>
-      <w:r>
-        <w:t xml:space="preserve">0 to 50 as this seems to be where the charts leveled </w:t>
-      </w:r>
       <w:r>
         <w:rPr>
           <w:rFonts w:ascii="Cambria Math" w:hAnsi="Cambria Math"/>
           <w:i/>
           <w:noProof/>
         </w:rPr>
-        <w:lastRenderedPageBreak/>
         <w:drawing>
-          <wp:anchor distT="0" distB="0" distL="114300" distR="114300" simplePos="0" relativeHeight="251670528" behindDoc="1" locked="0" layoutInCell="1" allowOverlap="1" wp14:anchorId="01D7D028" wp14:editId="4F706BA3">
+          <wp:anchor distT="0" distB="0" distL="114300" distR="114300" simplePos="0" relativeHeight="251670528" behindDoc="1" locked="0" layoutInCell="1" allowOverlap="1" wp14:anchorId="01D7D028" wp14:editId="7A120BA7">
             <wp:simplePos x="0" y="0"/>
             <wp:positionH relativeFrom="margin">
-              <wp:align>right</wp:align>
+              <wp:align>left</wp:align>
             </wp:positionH>
             <wp:positionV relativeFrom="paragraph">
-              <wp:posOffset>619650</wp:posOffset>
+              <wp:posOffset>1265251</wp:posOffset>
             </wp:positionV>
-            <wp:extent cx="5943600" cy="2286635"/>
-            <wp:effectExtent l="0" t="0" r="0" b="0"/>
+            <wp:extent cx="4940935" cy="1899920"/>
+            <wp:effectExtent l="0" t="0" r="0" b="5080"/>
             <wp:wrapTight wrapText="bothSides">
               <wp:wrapPolygon edited="0">
                 <wp:start x="0" y="0"/>
-                <wp:lineTo x="0" y="21414"/>
-                <wp:lineTo x="21531" y="21414"/>
-                <wp:lineTo x="21531" y="0"/>
+                <wp:lineTo x="0" y="21441"/>
+                <wp:lineTo x="21486" y="21441"/>
+                <wp:lineTo x="21486" y="0"/>
                 <wp:lineTo x="0" y="0"/>
               </wp:wrapPolygon>
             </wp:wrapTight>
@@ -2464,7 +2008,7 @@
                     <pic:cNvPicPr/>
                   </pic:nvPicPr>
                   <pic:blipFill>
-                    <a:blip r:embed="rId19" cstate="print">
+                    <a:blip r:embed="rId17" cstate="print">
                       <a:extLst>
                         <a:ext uri="{28A0092B-C50C-407E-A947-70E740481C1C}">
                           <a14:useLocalDpi xmlns:a14="http://schemas.microsoft.com/office/drawing/2010/main" val="0"/>
@@ -2478,7 +2022,7 @@
                   <pic:spPr>
                     <a:xfrm>
                       <a:off x="0" y="0"/>
-                      <a:ext cx="5943600" cy="2286635"/>
+                      <a:ext cx="4940935" cy="1899920"/>
                     </a:xfrm>
                     <a:prstGeom prst="rect">
                       <a:avLst/>
@@ -2487,11 +2031,65 @@
                 </pic:pic>
               </a:graphicData>
             </a:graphic>
+            <wp14:sizeRelH relativeFrom="margin">
+              <wp14:pctWidth>0</wp14:pctWidth>
+            </wp14:sizeRelH>
+            <wp14:sizeRelV relativeFrom="margin">
+              <wp14:pctHeight>0</wp14:pctHeight>
+            </wp14:sizeRelV>
           </wp:anchor>
         </w:drawing>
       </w:r>
       <w:r>
-        <w:t xml:space="preserve">off.  </w:t>
+        <w:rPr>
+          <w:sz w:val="32"/>
+          <w:szCs w:val="32"/>
+        </w:rPr>
+        <w:tab/>
+      </w:r>
+      <w:r>
+        <w:t>For this</w:t>
+      </w:r>
+      <w:r>
+        <w:t xml:space="preserve"> algorithm I chose to </w:t>
+      </w:r>
+      <w:r>
+        <w:t>examine</w:t>
+      </w:r>
+      <w:r>
+        <w:t xml:space="preserve"> the loss function, learning rates and the number of estimators within the boosting model. </w:t>
+      </w:r>
+      <w:r>
+        <w:t xml:space="preserve">At first, when I started this </w:t>
+      </w:r>
+      <w:r>
+        <w:t>analysis,</w:t>
+      </w:r>
+      <w:r>
+        <w:t xml:space="preserve"> I wanted to see what would happen when I do </w:t>
+      </w:r>
+      <w:r>
+        <w:t xml:space="preserve">a wide range of estimators and I produced the chart below. </w:t>
+      </w:r>
+      <w:r>
+        <w:t xml:space="preserve">It was interesting to find that even though they had different precision scores, there came a point in the number of estimators where the information gained was </w:t>
+      </w:r>
+      <w:r>
+        <w:t xml:space="preserve">insignificant. </w:t>
+      </w:r>
+      <w:proofErr w:type="gramStart"/>
+      <w:r>
+        <w:t>So</w:t>
+      </w:r>
+      <w:proofErr w:type="gramEnd"/>
+      <w:r>
+        <w:t xml:space="preserve"> I went back and re-ran the algorithm</w:t>
+      </w:r>
+      <w:r>
+        <w:t xml:space="preserve"> to show more information from </w:t>
+      </w:r>
+      <w:r>
+        <w:t xml:space="preserve">0 to 50 as this seems to be where the charts leveled off.  </w:t>
       </w:r>
       <w:r>
         <w:t xml:space="preserve">I also decided to decrease my max learning rate as a learning rate of 3 was leaping </w:t>
@@ -2501,6 +2099,9 @@
       </w:r>
     </w:p>
     <w:p>
+      <w:pPr>
+        <w:spacing w:line="360" w:lineRule="auto"/>
+      </w:pPr>
       <w:r>
         <w:t>While exploring the results from my new tuning, I</w:t>
       </w:r>
@@ -2528,6 +2129,7 @@
     </w:p>
     <w:p>
       <w:pPr>
+        <w:spacing w:line="360" w:lineRule="auto"/>
         <w:ind w:firstLine="0"/>
         <w:jc w:val="center"/>
         <w:rPr>
@@ -2544,18 +2146,21 @@
       </w:r>
     </w:p>
     <w:p>
+      <w:pPr>
+        <w:spacing w:line="360" w:lineRule="auto"/>
+      </w:pPr>
       <w:r>
         <w:rPr>
           <w:noProof/>
         </w:rPr>
         <w:drawing>
-          <wp:anchor distT="0" distB="0" distL="114300" distR="114300" simplePos="0" relativeHeight="251671552" behindDoc="1" locked="0" layoutInCell="1" allowOverlap="1" wp14:anchorId="44DD23D6" wp14:editId="63B630EF">
+          <wp:anchor distT="0" distB="0" distL="114300" distR="114300" simplePos="0" relativeHeight="251671552" behindDoc="1" locked="0" layoutInCell="1" allowOverlap="1" wp14:anchorId="44DD23D6" wp14:editId="552C4E7B">
             <wp:simplePos x="0" y="0"/>
             <wp:positionH relativeFrom="margin">
-              <wp:align>right</wp:align>
+              <wp:posOffset>4210795</wp:posOffset>
             </wp:positionH>
             <wp:positionV relativeFrom="paragraph">
-              <wp:posOffset>581246</wp:posOffset>
+              <wp:posOffset>-32274</wp:posOffset>
             </wp:positionV>
             <wp:extent cx="1796415" cy="2446655"/>
             <wp:effectExtent l="0" t="0" r="0" b="0"/>
@@ -2580,7 +2185,7 @@
                     <pic:cNvPicPr/>
                   </pic:nvPicPr>
                   <pic:blipFill>
-                    <a:blip r:embed="rId20">
+                    <a:blip r:embed="rId18">
                       <a:extLst>
                         <a:ext uri="{28A0092B-C50C-407E-A947-70E740481C1C}">
                           <a14:useLocalDpi xmlns:a14="http://schemas.microsoft.com/office/drawing/2010/main" val="0"/>
@@ -2674,6 +2279,9 @@
       </w:r>
     </w:p>
     <w:p>
+      <w:pPr>
+        <w:spacing w:line="360" w:lineRule="auto"/>
+      </w:pPr>
       <w:r>
         <w:rPr>
           <w:noProof/>
@@ -2711,7 +2319,7 @@
                     <pic:cNvPicPr/>
                   </pic:nvPicPr>
                   <pic:blipFill>
-                    <a:blip r:embed="rId21">
+                    <a:blip r:embed="rId19">
                       <a:extLst>
                         <a:ext uri="{28A0092B-C50C-407E-A947-70E740481C1C}">
                           <a14:useLocalDpi xmlns:a14="http://schemas.microsoft.com/office/drawing/2010/main" val="0"/>
@@ -2842,8 +2450,10 @@
         <w:t xml:space="preserve">. </w:t>
       </w:r>
     </w:p>
+    <w:p/>
     <w:p>
       <w:pPr>
+        <w:spacing w:line="240" w:lineRule="auto"/>
         <w:ind w:firstLine="0"/>
         <w:jc w:val="center"/>
         <w:rPr>
@@ -2860,11 +2470,30 @@
           <w:sz w:val="36"/>
           <w:szCs w:val="36"/>
         </w:rPr>
-        <w:t>Part 2: Model Comparison (Same Data)</w:t>
+        <w:t xml:space="preserve">Part 2: Model </w:t>
+      </w:r>
+      <w:r>
+        <w:rPr>
+          <w:b/>
+          <w:bCs/>
+          <w:sz w:val="36"/>
+          <w:szCs w:val="36"/>
+        </w:rPr>
+        <w:t xml:space="preserve">Cross </w:t>
+      </w:r>
+      <w:r>
+        <w:rPr>
+          <w:b/>
+          <w:bCs/>
+          <w:sz w:val="36"/>
+          <w:szCs w:val="36"/>
+        </w:rPr>
+        <w:t xml:space="preserve">Comparison </w:t>
       </w:r>
     </w:p>
     <w:p>
       <w:pPr>
+        <w:spacing w:line="240" w:lineRule="auto"/>
         <w:ind w:firstLine="0"/>
         <w:jc w:val="center"/>
         <w:rPr>
@@ -2882,7 +2511,1258 @@
     </w:p>
     <w:p>
       <w:pPr>
+        <w:spacing w:line="360" w:lineRule="auto"/>
         <w:ind w:firstLine="0"/>
+      </w:pPr>
+      <w:r>
+        <w:drawing>
+          <wp:anchor distT="0" distB="0" distL="114300" distR="114300" simplePos="0" relativeHeight="251673600" behindDoc="1" locked="0" layoutInCell="1" allowOverlap="1" wp14:anchorId="090B0013" wp14:editId="2A937F0D">
+            <wp:simplePos x="0" y="0"/>
+            <wp:positionH relativeFrom="margin">
+              <wp:align>left</wp:align>
+            </wp:positionH>
+            <wp:positionV relativeFrom="paragraph">
+              <wp:posOffset>10795</wp:posOffset>
+            </wp:positionV>
+            <wp:extent cx="2138680" cy="2627630"/>
+            <wp:effectExtent l="0" t="0" r="0" b="1270"/>
+            <wp:wrapTight wrapText="bothSides">
+              <wp:wrapPolygon edited="0">
+                <wp:start x="0" y="0"/>
+                <wp:lineTo x="0" y="21454"/>
+                <wp:lineTo x="21356" y="21454"/>
+                <wp:lineTo x="21356" y="0"/>
+                <wp:lineTo x="0" y="0"/>
+              </wp:wrapPolygon>
+            </wp:wrapTight>
+            <wp:docPr id="1" name="Picture 1" descr="Graphical user interface, calendar&#10;&#10;Description automatically generated"/>
+            <wp:cNvGraphicFramePr>
+              <a:graphicFrameLocks xmlns:a="http://schemas.openxmlformats.org/drawingml/2006/main" noChangeAspect="1"/>
+            </wp:cNvGraphicFramePr>
+            <a:graphic xmlns:a="http://schemas.openxmlformats.org/drawingml/2006/main">
+              <a:graphicData uri="http://schemas.openxmlformats.org/drawingml/2006/picture">
+                <pic:pic xmlns:pic="http://schemas.openxmlformats.org/drawingml/2006/picture">
+                  <pic:nvPicPr>
+                    <pic:cNvPr id="1" name="Picture 1" descr="Graphical user interface, calendar&#10;&#10;Description automatically generated"/>
+                    <pic:cNvPicPr/>
+                  </pic:nvPicPr>
+                  <pic:blipFill>
+                    <a:blip r:embed="rId20">
+                      <a:extLst>
+                        <a:ext uri="{28A0092B-C50C-407E-A947-70E740481C1C}">
+                          <a14:useLocalDpi xmlns:a14="http://schemas.microsoft.com/office/drawing/2010/main" val="0"/>
+                        </a:ext>
+                      </a:extLst>
+                    </a:blip>
+                    <a:stretch>
+                      <a:fillRect/>
+                    </a:stretch>
+                  </pic:blipFill>
+                  <pic:spPr>
+                    <a:xfrm>
+                      <a:off x="0" y="0"/>
+                      <a:ext cx="2138680" cy="2627630"/>
+                    </a:xfrm>
+                    <a:prstGeom prst="rect">
+                      <a:avLst/>
+                    </a:prstGeom>
+                  </pic:spPr>
+                </pic:pic>
+              </a:graphicData>
+            </a:graphic>
+            <wp14:sizeRelH relativeFrom="margin">
+              <wp14:pctWidth>0</wp14:pctWidth>
+            </wp14:sizeRelH>
+            <wp14:sizeRelV relativeFrom="margin">
+              <wp14:pctHeight>0</wp14:pctHeight>
+            </wp14:sizeRelV>
+          </wp:anchor>
+        </w:drawing>
+      </w:r>
+      <w:r>
+        <w:t xml:space="preserve">As mentioned earlier, the first dataset is based on the type of people who subscribe to a certain product. </w:t>
+      </w:r>
+      <w:r>
+        <w:t xml:space="preserve">At this point, </w:t>
+      </w:r>
+      <w:r>
+        <w:t>we have a long list of CSVs with the models and their hyperparameters with how they performed with various metrics to identify that performance.</w:t>
+      </w:r>
+      <w:r>
+        <w:t xml:space="preserve"> </w:t>
+      </w:r>
+      <w:r>
+        <w:t>To the left</w:t>
+      </w:r>
+      <w:r>
+        <w:t xml:space="preserve"> is a table with </w:t>
+      </w:r>
+      <w:r>
+        <w:t>all</w:t>
+      </w:r>
+      <w:r>
+        <w:t xml:space="preserve"> the best </w:t>
+      </w:r>
+      <w:r>
+        <w:t xml:space="preserve">parameters for the precision metric. </w:t>
+      </w:r>
+      <w:r>
+        <w:t xml:space="preserve">The Boost21 and SVM21 are the second versions of the boost and </w:t>
+      </w:r>
+      <w:proofErr w:type="spellStart"/>
+      <w:r>
+        <w:t>svm</w:t>
+      </w:r>
+      <w:proofErr w:type="spellEnd"/>
+      <w:r>
+        <w:t xml:space="preserve"> model I went back and ran more tests over because I realized the best parameters</w:t>
+      </w:r>
+      <w:r>
+        <w:t xml:space="preserve"> had </w:t>
+      </w:r>
+      <w:r>
+        <w:t>more room for even finer tuning</w:t>
+      </w:r>
+      <w:r>
+        <w:t xml:space="preserve">. </w:t>
+      </w:r>
+      <w:r>
+        <w:t xml:space="preserve">The chart is ordered by greatest to least based on the </w:t>
+      </w:r>
+      <w:r>
+        <w:lastRenderedPageBreak/>
+        <w:drawing>
+          <wp:anchor distT="0" distB="0" distL="114300" distR="114300" simplePos="0" relativeHeight="251674624" behindDoc="1" locked="0" layoutInCell="1" allowOverlap="1" wp14:anchorId="2E4B9CFF" wp14:editId="7D03DE4D">
+            <wp:simplePos x="0" y="0"/>
+            <wp:positionH relativeFrom="margin">
+              <wp:posOffset>3824025</wp:posOffset>
+            </wp:positionH>
+            <wp:positionV relativeFrom="paragraph">
+              <wp:posOffset>222554</wp:posOffset>
+            </wp:positionV>
+            <wp:extent cx="2014220" cy="1064895"/>
+            <wp:effectExtent l="0" t="0" r="5080" b="1905"/>
+            <wp:wrapTight wrapText="bothSides">
+              <wp:wrapPolygon edited="0">
+                <wp:start x="0" y="0"/>
+                <wp:lineTo x="0" y="21252"/>
+                <wp:lineTo x="21450" y="21252"/>
+                <wp:lineTo x="21450" y="0"/>
+                <wp:lineTo x="0" y="0"/>
+              </wp:wrapPolygon>
+            </wp:wrapTight>
+            <wp:docPr id="16" name="Picture 16" descr="Table&#10;&#10;Description automatically generated"/>
+            <wp:cNvGraphicFramePr>
+              <a:graphicFrameLocks xmlns:a="http://schemas.openxmlformats.org/drawingml/2006/main" noChangeAspect="1"/>
+            </wp:cNvGraphicFramePr>
+            <a:graphic xmlns:a="http://schemas.openxmlformats.org/drawingml/2006/main">
+              <a:graphicData uri="http://schemas.openxmlformats.org/drawingml/2006/picture">
+                <pic:pic xmlns:pic="http://schemas.openxmlformats.org/drawingml/2006/picture">
+                  <pic:nvPicPr>
+                    <pic:cNvPr id="16" name="Picture 16" descr="Table&#10;&#10;Description automatically generated"/>
+                    <pic:cNvPicPr/>
+                  </pic:nvPicPr>
+                  <pic:blipFill>
+                    <a:blip r:embed="rId21">
+                      <a:extLst>
+                        <a:ext uri="{28A0092B-C50C-407E-A947-70E740481C1C}">
+                          <a14:useLocalDpi xmlns:a14="http://schemas.microsoft.com/office/drawing/2010/main" val="0"/>
+                        </a:ext>
+                      </a:extLst>
+                    </a:blip>
+                    <a:stretch>
+                      <a:fillRect/>
+                    </a:stretch>
+                  </pic:blipFill>
+                  <pic:spPr>
+                    <a:xfrm>
+                      <a:off x="0" y="0"/>
+                      <a:ext cx="2014220" cy="1064895"/>
+                    </a:xfrm>
+                    <a:prstGeom prst="rect">
+                      <a:avLst/>
+                    </a:prstGeom>
+                  </pic:spPr>
+                </pic:pic>
+              </a:graphicData>
+            </a:graphic>
+            <wp14:sizeRelH relativeFrom="margin">
+              <wp14:pctWidth>0</wp14:pctWidth>
+            </wp14:sizeRelH>
+            <wp14:sizeRelV relativeFrom="margin">
+              <wp14:pctHeight>0</wp14:pctHeight>
+            </wp14:sizeRelV>
+          </wp:anchor>
+        </w:drawing>
+      </w:r>
+      <w:r>
+        <w:t xml:space="preserve">metric column. From this we can see the decision tree was the best model for this dataset with </w:t>
+      </w:r>
+      <w:r>
+        <w:t xml:space="preserve">a precision score of .88. </w:t>
+      </w:r>
+      <w:r>
+        <w:t xml:space="preserve">To double check this I picked </w:t>
+      </w:r>
+      <w:proofErr w:type="gramStart"/>
+      <w:r>
+        <w:t>all of</w:t>
+      </w:r>
+      <w:proofErr w:type="gramEnd"/>
+      <w:r>
+        <w:t xml:space="preserve"> the best hyper parameters and ran </w:t>
+      </w:r>
+      <w:r>
+        <w:t xml:space="preserve">them through a cross validation each with </w:t>
+      </w:r>
+      <w:r>
+        <w:t>10 folds</w:t>
+      </w:r>
+      <w:r>
+        <w:t xml:space="preserve"> focusing on general accuracy</w:t>
+      </w:r>
+      <w:r>
+        <w:t xml:space="preserve"> to get a broader view of how our model is behaving</w:t>
+      </w:r>
+      <w:r>
+        <w:t xml:space="preserve">. </w:t>
+      </w:r>
+      <w:r>
+        <w:t xml:space="preserve">To the right are the results. </w:t>
+      </w:r>
+      <w:r>
+        <w:t xml:space="preserve">Seeing as how the standard deviation is </w:t>
+      </w:r>
+      <w:r>
+        <w:t>o</w:t>
+      </w:r>
+      <w:r>
+        <w:t xml:space="preserve">nly .01 or </w:t>
+      </w:r>
+      <w:proofErr w:type="gramStart"/>
+      <w:r>
+        <w:t>.02</w:t>
+      </w:r>
+      <w:proofErr w:type="gramEnd"/>
+      <w:r>
+        <w:t xml:space="preserve"> I feel very confident that the values we are seeing are accurate and reliable</w:t>
+      </w:r>
+      <w:r>
+        <w:t xml:space="preserve"> enough to make these parameters our main parameters. </w:t>
+      </w:r>
+      <w:r>
+        <w:t>As a special note, since the second versions of both the SVM and Boost models did better than the first version we will use those parameters in our final model.</w:t>
+      </w:r>
+    </w:p>
+    <w:p>
+      <w:pPr>
+        <w:spacing w:line="360" w:lineRule="auto"/>
+      </w:pPr>
+      <w:r>
+        <w:drawing>
+          <wp:anchor distT="0" distB="0" distL="114300" distR="114300" simplePos="0" relativeHeight="251680768" behindDoc="1" locked="0" layoutInCell="1" allowOverlap="1" wp14:anchorId="007998B4" wp14:editId="590A39EA">
+            <wp:simplePos x="0" y="0"/>
+            <wp:positionH relativeFrom="margin">
+              <wp:posOffset>3448133</wp:posOffset>
+            </wp:positionH>
+            <wp:positionV relativeFrom="paragraph">
+              <wp:posOffset>4008562</wp:posOffset>
+            </wp:positionV>
+            <wp:extent cx="2432050" cy="1852295"/>
+            <wp:effectExtent l="0" t="0" r="6350" b="0"/>
+            <wp:wrapTight wrapText="bothSides">
+              <wp:wrapPolygon edited="0">
+                <wp:start x="0" y="0"/>
+                <wp:lineTo x="0" y="21326"/>
+                <wp:lineTo x="21487" y="21326"/>
+                <wp:lineTo x="21487" y="0"/>
+                <wp:lineTo x="0" y="0"/>
+              </wp:wrapPolygon>
+            </wp:wrapTight>
+            <wp:docPr id="22" name="Picture 22" descr="Chart&#10;&#10;Description automatically generated"/>
+            <wp:cNvGraphicFramePr>
+              <a:graphicFrameLocks xmlns:a="http://schemas.openxmlformats.org/drawingml/2006/main" noChangeAspect="1"/>
+            </wp:cNvGraphicFramePr>
+            <a:graphic xmlns:a="http://schemas.openxmlformats.org/drawingml/2006/main">
+              <a:graphicData uri="http://schemas.openxmlformats.org/drawingml/2006/picture">
+                <pic:pic xmlns:pic="http://schemas.openxmlformats.org/drawingml/2006/picture">
+                  <pic:nvPicPr>
+                    <pic:cNvPr id="22" name="Picture 22" descr="Chart&#10;&#10;Description automatically generated"/>
+                    <pic:cNvPicPr/>
+                  </pic:nvPicPr>
+                  <pic:blipFill>
+                    <a:blip r:embed="rId22">
+                      <a:extLst>
+                        <a:ext uri="{28A0092B-C50C-407E-A947-70E740481C1C}">
+                          <a14:useLocalDpi xmlns:a14="http://schemas.microsoft.com/office/drawing/2010/main" val="0"/>
+                        </a:ext>
+                      </a:extLst>
+                    </a:blip>
+                    <a:stretch>
+                      <a:fillRect/>
+                    </a:stretch>
+                  </pic:blipFill>
+                  <pic:spPr>
+                    <a:xfrm>
+                      <a:off x="0" y="0"/>
+                      <a:ext cx="2432050" cy="1852295"/>
+                    </a:xfrm>
+                    <a:prstGeom prst="rect">
+                      <a:avLst/>
+                    </a:prstGeom>
+                  </pic:spPr>
+                </pic:pic>
+              </a:graphicData>
+            </a:graphic>
+            <wp14:sizeRelH relativeFrom="margin">
+              <wp14:pctWidth>0</wp14:pctWidth>
+            </wp14:sizeRelH>
+            <wp14:sizeRelV relativeFrom="margin">
+              <wp14:pctHeight>0</wp14:pctHeight>
+            </wp14:sizeRelV>
+          </wp:anchor>
+        </w:drawing>
+      </w:r>
+      <w:r>
+        <w:drawing>
+          <wp:anchor distT="0" distB="0" distL="114300" distR="114300" simplePos="0" relativeHeight="251677696" behindDoc="1" locked="0" layoutInCell="1" allowOverlap="1" wp14:anchorId="19C0BD5C" wp14:editId="0EC79267">
+            <wp:simplePos x="0" y="0"/>
+            <wp:positionH relativeFrom="margin">
+              <wp:align>right</wp:align>
+            </wp:positionH>
+            <wp:positionV relativeFrom="paragraph">
+              <wp:posOffset>608882</wp:posOffset>
+            </wp:positionV>
+            <wp:extent cx="2130425" cy="1815465"/>
+            <wp:effectExtent l="0" t="0" r="3175" b="0"/>
+            <wp:wrapTight wrapText="bothSides">
+              <wp:wrapPolygon edited="0">
+                <wp:start x="0" y="0"/>
+                <wp:lineTo x="0" y="21305"/>
+                <wp:lineTo x="21439" y="21305"/>
+                <wp:lineTo x="21439" y="0"/>
+                <wp:lineTo x="0" y="0"/>
+              </wp:wrapPolygon>
+            </wp:wrapTight>
+            <wp:docPr id="19" name="Picture 19" descr="Chart, treemap chart&#10;&#10;Description automatically generated"/>
+            <wp:cNvGraphicFramePr>
+              <a:graphicFrameLocks xmlns:a="http://schemas.openxmlformats.org/drawingml/2006/main" noChangeAspect="1"/>
+            </wp:cNvGraphicFramePr>
+            <a:graphic xmlns:a="http://schemas.openxmlformats.org/drawingml/2006/main">
+              <a:graphicData uri="http://schemas.openxmlformats.org/drawingml/2006/picture">
+                <pic:pic xmlns:pic="http://schemas.openxmlformats.org/drawingml/2006/picture">
+                  <pic:nvPicPr>
+                    <pic:cNvPr id="19" name="Picture 19" descr="Chart, treemap chart&#10;&#10;Description automatically generated"/>
+                    <pic:cNvPicPr/>
+                  </pic:nvPicPr>
+                  <pic:blipFill>
+                    <a:blip r:embed="rId23">
+                      <a:extLst>
+                        <a:ext uri="{28A0092B-C50C-407E-A947-70E740481C1C}">
+                          <a14:useLocalDpi xmlns:a14="http://schemas.microsoft.com/office/drawing/2010/main" val="0"/>
+                        </a:ext>
+                      </a:extLst>
+                    </a:blip>
+                    <a:stretch>
+                      <a:fillRect/>
+                    </a:stretch>
+                  </pic:blipFill>
+                  <pic:spPr>
+                    <a:xfrm>
+                      <a:off x="0" y="0"/>
+                      <a:ext cx="2130425" cy="1815465"/>
+                    </a:xfrm>
+                    <a:prstGeom prst="rect">
+                      <a:avLst/>
+                    </a:prstGeom>
+                  </pic:spPr>
+                </pic:pic>
+              </a:graphicData>
+            </a:graphic>
+            <wp14:sizeRelH relativeFrom="margin">
+              <wp14:pctWidth>0</wp14:pctWidth>
+            </wp14:sizeRelH>
+            <wp14:sizeRelV relativeFrom="margin">
+              <wp14:pctHeight>0</wp14:pctHeight>
+            </wp14:sizeRelV>
+          </wp:anchor>
+        </w:drawing>
+      </w:r>
+      <w:r>
+        <w:rPr>
+          <w:noProof/>
+        </w:rPr>
+        <w:drawing>
+          <wp:anchor distT="0" distB="0" distL="114300" distR="114300" simplePos="0" relativeHeight="251675648" behindDoc="1" locked="0" layoutInCell="1" allowOverlap="1" wp14:anchorId="6D1D4854" wp14:editId="2E2591D5">
+            <wp:simplePos x="0" y="0"/>
+            <wp:positionH relativeFrom="margin">
+              <wp:posOffset>1832278</wp:posOffset>
+            </wp:positionH>
+            <wp:positionV relativeFrom="paragraph">
+              <wp:posOffset>613189</wp:posOffset>
+            </wp:positionV>
+            <wp:extent cx="2059305" cy="1767840"/>
+            <wp:effectExtent l="0" t="0" r="0" b="3810"/>
+            <wp:wrapTight wrapText="bothSides">
+              <wp:wrapPolygon edited="0">
+                <wp:start x="0" y="0"/>
+                <wp:lineTo x="0" y="21414"/>
+                <wp:lineTo x="21380" y="21414"/>
+                <wp:lineTo x="21380" y="0"/>
+                <wp:lineTo x="0" y="0"/>
+              </wp:wrapPolygon>
+            </wp:wrapTight>
+            <wp:docPr id="17" name="Picture 17" descr="Chart&#10;&#10;Description automatically generated with medium confidence"/>
+            <wp:cNvGraphicFramePr>
+              <a:graphicFrameLocks xmlns:a="http://schemas.openxmlformats.org/drawingml/2006/main" noChangeAspect="1"/>
+            </wp:cNvGraphicFramePr>
+            <a:graphic xmlns:a="http://schemas.openxmlformats.org/drawingml/2006/main">
+              <a:graphicData uri="http://schemas.openxmlformats.org/drawingml/2006/picture">
+                <pic:pic xmlns:pic="http://schemas.openxmlformats.org/drawingml/2006/picture">
+                  <pic:nvPicPr>
+                    <pic:cNvPr id="17" name="Picture 17" descr="Chart&#10;&#10;Description automatically generated with medium confidence"/>
+                    <pic:cNvPicPr/>
+                  </pic:nvPicPr>
+                  <pic:blipFill>
+                    <a:blip r:embed="rId24" cstate="print">
+                      <a:extLst>
+                        <a:ext uri="{28A0092B-C50C-407E-A947-70E740481C1C}">
+                          <a14:useLocalDpi xmlns:a14="http://schemas.microsoft.com/office/drawing/2010/main" val="0"/>
+                        </a:ext>
+                      </a:extLst>
+                    </a:blip>
+                    <a:stretch>
+                      <a:fillRect/>
+                    </a:stretch>
+                  </pic:blipFill>
+                  <pic:spPr>
+                    <a:xfrm>
+                      <a:off x="0" y="0"/>
+                      <a:ext cx="2059305" cy="1767840"/>
+                    </a:xfrm>
+                    <a:prstGeom prst="rect">
+                      <a:avLst/>
+                    </a:prstGeom>
+                  </pic:spPr>
+                </pic:pic>
+              </a:graphicData>
+            </a:graphic>
+            <wp14:sizeRelH relativeFrom="margin">
+              <wp14:pctWidth>0</wp14:pctWidth>
+            </wp14:sizeRelH>
+            <wp14:sizeRelV relativeFrom="margin">
+              <wp14:pctHeight>0</wp14:pctHeight>
+            </wp14:sizeRelV>
+          </wp:anchor>
+        </w:drawing>
+      </w:r>
+      <w:r>
+        <w:t>As we begin to cross compare the models and how well they performed with their best hyperparameters</w:t>
+      </w:r>
+      <w:r>
+        <w:t>,</w:t>
+      </w:r>
+      <w:r>
+        <w:t xml:space="preserve"> we will be comparing them against the decision tree model</w:t>
+      </w:r>
+      <w:r>
+        <w:t xml:space="preserve"> as this model is the one that performed the best</w:t>
+      </w:r>
+      <w:r>
+        <w:t xml:space="preserve">. </w:t>
+      </w:r>
+      <w:r>
+        <w:t>But, b</w:t>
+      </w:r>
+      <w:r>
+        <w:t xml:space="preserve">efore we can compare against </w:t>
+      </w:r>
+      <w:r>
+        <w:t>the decision tree model,</w:t>
+      </w:r>
+      <w:r>
+        <w:t xml:space="preserve"> we need to examine it by itself. </w:t>
+      </w:r>
+      <w:r>
+        <w:t>Below</w:t>
+      </w:r>
+      <w:r>
+        <w:t xml:space="preserve"> is an ROC curve for the decision tree model just to establish a base line. </w:t>
+      </w:r>
+      <w:r>
+        <w:t xml:space="preserve">Even though this isn’t the best ROC curve out there, </w:t>
+      </w:r>
+      <w:r>
+        <w:t xml:space="preserve">it is the one that </w:t>
+      </w:r>
+      <w:r>
+        <w:t xml:space="preserve">did the best on our dataset. </w:t>
+      </w:r>
+      <w:r>
+        <w:t>Even though we chose the precision metric for our analysis, we see that our decision tree model wasn’t well optimized for that metric, and it performed better</w:t>
+      </w:r>
+      <w:r>
+        <w:t xml:space="preserve"> with the recall metric. </w:t>
+      </w:r>
+      <w:r>
+        <w:t>With a precision score</w:t>
+      </w:r>
+      <w:r>
+        <w:t xml:space="preserve"> </w:t>
+      </w:r>
+      <w:r>
+        <w:t>of .88</w:t>
+      </w:r>
+      <w:r>
+        <w:t xml:space="preserve">, this model will be hard to beat. </w:t>
+      </w:r>
+      <w:r>
+        <w:drawing>
+          <wp:anchor distT="0" distB="0" distL="114300" distR="114300" simplePos="0" relativeHeight="251679744" behindDoc="1" locked="0" layoutInCell="1" allowOverlap="1" wp14:anchorId="4DEC3C78" wp14:editId="0796989A">
+            <wp:simplePos x="0" y="0"/>
+            <wp:positionH relativeFrom="margin">
+              <wp:posOffset>3730239</wp:posOffset>
+            </wp:positionH>
+            <wp:positionV relativeFrom="paragraph">
+              <wp:posOffset>-193</wp:posOffset>
+            </wp:positionV>
+            <wp:extent cx="2173605" cy="1852295"/>
+            <wp:effectExtent l="0" t="0" r="0" b="0"/>
+            <wp:wrapTight wrapText="bothSides">
+              <wp:wrapPolygon edited="0">
+                <wp:start x="0" y="0"/>
+                <wp:lineTo x="0" y="21326"/>
+                <wp:lineTo x="21392" y="21326"/>
+                <wp:lineTo x="21392" y="0"/>
+                <wp:lineTo x="0" y="0"/>
+              </wp:wrapPolygon>
+            </wp:wrapTight>
+            <wp:docPr id="21" name="Picture 21" descr="Chart, treemap chart&#10;&#10;Description automatically generated"/>
+            <wp:cNvGraphicFramePr>
+              <a:graphicFrameLocks xmlns:a="http://schemas.openxmlformats.org/drawingml/2006/main" noChangeAspect="1"/>
+            </wp:cNvGraphicFramePr>
+            <a:graphic xmlns:a="http://schemas.openxmlformats.org/drawingml/2006/main">
+              <a:graphicData uri="http://schemas.openxmlformats.org/drawingml/2006/picture">
+                <pic:pic xmlns:pic="http://schemas.openxmlformats.org/drawingml/2006/picture">
+                  <pic:nvPicPr>
+                    <pic:cNvPr id="21" name="Picture 21" descr="Chart, treemap chart&#10;&#10;Description automatically generated"/>
+                    <pic:cNvPicPr/>
+                  </pic:nvPicPr>
+                  <pic:blipFill>
+                    <a:blip r:embed="rId25">
+                      <a:extLst>
+                        <a:ext uri="{28A0092B-C50C-407E-A947-70E740481C1C}">
+                          <a14:useLocalDpi xmlns:a14="http://schemas.microsoft.com/office/drawing/2010/main" val="0"/>
+                        </a:ext>
+                      </a:extLst>
+                    </a:blip>
+                    <a:stretch>
+                      <a:fillRect/>
+                    </a:stretch>
+                  </pic:blipFill>
+                  <pic:spPr>
+                    <a:xfrm>
+                      <a:off x="0" y="0"/>
+                      <a:ext cx="2173605" cy="1852295"/>
+                    </a:xfrm>
+                    <a:prstGeom prst="rect">
+                      <a:avLst/>
+                    </a:prstGeom>
+                  </pic:spPr>
+                </pic:pic>
+              </a:graphicData>
+            </a:graphic>
+            <wp14:sizeRelH relativeFrom="margin">
+              <wp14:pctWidth>0</wp14:pctWidth>
+            </wp14:sizeRelH>
+            <wp14:sizeRelV relativeFrom="margin">
+              <wp14:pctHeight>0</wp14:pctHeight>
+            </wp14:sizeRelV>
+          </wp:anchor>
+        </w:drawing>
+      </w:r>
+      <w:r>
+        <w:rPr>
+          <w:b/>
+          <w:bCs/>
+        </w:rPr>
+        <w:drawing>
+          <wp:anchor distT="0" distB="0" distL="114300" distR="114300" simplePos="0" relativeHeight="251681792" behindDoc="1" locked="0" layoutInCell="1" allowOverlap="1" wp14:anchorId="63A45A6B" wp14:editId="1AFDDCB1">
+            <wp:simplePos x="0" y="0"/>
+            <wp:positionH relativeFrom="margin">
+              <wp:align>right</wp:align>
+            </wp:positionH>
+            <wp:positionV relativeFrom="paragraph">
+              <wp:posOffset>5231765</wp:posOffset>
+            </wp:positionV>
+            <wp:extent cx="2255520" cy="1939925"/>
+            <wp:effectExtent l="0" t="0" r="0" b="3175"/>
+            <wp:wrapTight wrapText="bothSides">
+              <wp:wrapPolygon edited="0">
+                <wp:start x="0" y="0"/>
+                <wp:lineTo x="0" y="21423"/>
+                <wp:lineTo x="21345" y="21423"/>
+                <wp:lineTo x="21345" y="0"/>
+                <wp:lineTo x="0" y="0"/>
+              </wp:wrapPolygon>
+            </wp:wrapTight>
+            <wp:docPr id="24" name="Picture 24" descr="Chart, treemap chart&#10;&#10;Description automatically generated"/>
+            <wp:cNvGraphicFramePr>
+              <a:graphicFrameLocks xmlns:a="http://schemas.openxmlformats.org/drawingml/2006/main" noChangeAspect="1"/>
+            </wp:cNvGraphicFramePr>
+            <a:graphic xmlns:a="http://schemas.openxmlformats.org/drawingml/2006/main">
+              <a:graphicData uri="http://schemas.openxmlformats.org/drawingml/2006/picture">
+                <pic:pic xmlns:pic="http://schemas.openxmlformats.org/drawingml/2006/picture">
+                  <pic:nvPicPr>
+                    <pic:cNvPr id="24" name="Picture 24" descr="Chart, treemap chart&#10;&#10;Description automatically generated"/>
+                    <pic:cNvPicPr/>
+                  </pic:nvPicPr>
+                  <pic:blipFill>
+                    <a:blip r:embed="rId26">
+                      <a:extLst>
+                        <a:ext uri="{28A0092B-C50C-407E-A947-70E740481C1C}">
+                          <a14:useLocalDpi xmlns:a14="http://schemas.microsoft.com/office/drawing/2010/main" val="0"/>
+                        </a:ext>
+                      </a:extLst>
+                    </a:blip>
+                    <a:stretch>
+                      <a:fillRect/>
+                    </a:stretch>
+                  </pic:blipFill>
+                  <pic:spPr>
+                    <a:xfrm>
+                      <a:off x="0" y="0"/>
+                      <a:ext cx="2255520" cy="1939925"/>
+                    </a:xfrm>
+                    <a:prstGeom prst="rect">
+                      <a:avLst/>
+                    </a:prstGeom>
+                  </pic:spPr>
+                </pic:pic>
+              </a:graphicData>
+            </a:graphic>
+            <wp14:sizeRelH relativeFrom="margin">
+              <wp14:pctWidth>0</wp14:pctWidth>
+            </wp14:sizeRelH>
+            <wp14:sizeRelV relativeFrom="margin">
+              <wp14:pctHeight>0</wp14:pctHeight>
+            </wp14:sizeRelV>
+          </wp:anchor>
+        </w:drawing>
+      </w:r>
+      <w:r>
+        <w:t xml:space="preserve"> </w:t>
+      </w:r>
+    </w:p>
+    <w:p>
+      <w:pPr>
+        <w:spacing w:line="360" w:lineRule="auto"/>
+      </w:pPr>
+      <w:r>
+        <w:t xml:space="preserve">The first model we will explore will be the next runner up, </w:t>
+      </w:r>
+      <w:r>
+        <w:t xml:space="preserve">our second revision of the boosting model. Its parameters were </w:t>
+      </w:r>
+      <w:proofErr w:type="spellStart"/>
+      <w:r>
+        <w:t>n_estimators</w:t>
+      </w:r>
+      <w:proofErr w:type="spellEnd"/>
+      <w:r>
+        <w:t xml:space="preserve"> = 6, </w:t>
+      </w:r>
+      <w:proofErr w:type="spellStart"/>
+      <w:r>
+        <w:t>learning_rate</w:t>
+      </w:r>
+      <w:proofErr w:type="spellEnd"/>
+      <w:r>
+        <w:t xml:space="preserve"> = .1</w:t>
+      </w:r>
+      <w:r>
+        <w:t xml:space="preserve"> and loss = </w:t>
+      </w:r>
+      <w:proofErr w:type="spellStart"/>
+      <w:r>
+        <w:t>log_loss</w:t>
+      </w:r>
+      <w:proofErr w:type="spellEnd"/>
+      <w:r>
+        <w:t>, this gave us a precision score of .87</w:t>
+      </w:r>
+      <w:r>
+        <w:t xml:space="preserve"> and a training time of .0069</w:t>
+      </w:r>
+      <w:r>
+        <w:t xml:space="preserve">. Below you will see the confusion matrix, roc and </w:t>
+      </w:r>
+      <w:r>
+        <w:t xml:space="preserve">precision recall curves. As to why this model did just a little bit worse, I think it can be found in the </w:t>
+      </w:r>
+      <w:r>
+        <w:t>ensemble</w:t>
+      </w:r>
+      <w:r>
+        <w:t xml:space="preserve"> portion. </w:t>
+      </w:r>
+      <w:r>
+        <w:t xml:space="preserve">Because we had so many models </w:t>
+      </w:r>
+      <w:r>
+        <w:rPr>
+          <w:b/>
+          <w:bCs/>
+        </w:rPr>
+        <w:lastRenderedPageBreak/>
+        <w:drawing>
+          <wp:anchor distT="0" distB="0" distL="114300" distR="114300" simplePos="0" relativeHeight="251682816" behindDoc="1" locked="0" layoutInCell="1" allowOverlap="1" wp14:anchorId="52DFDB47" wp14:editId="0CEABBA9">
+            <wp:simplePos x="0" y="0"/>
+            <wp:positionH relativeFrom="margin">
+              <wp:align>right</wp:align>
+            </wp:positionH>
+            <wp:positionV relativeFrom="paragraph">
+              <wp:posOffset>331</wp:posOffset>
+            </wp:positionV>
+            <wp:extent cx="2082800" cy="1586865"/>
+            <wp:effectExtent l="0" t="0" r="0" b="0"/>
+            <wp:wrapTight wrapText="bothSides">
+              <wp:wrapPolygon edited="0">
+                <wp:start x="0" y="0"/>
+                <wp:lineTo x="0" y="21263"/>
+                <wp:lineTo x="21337" y="21263"/>
+                <wp:lineTo x="21337" y="0"/>
+                <wp:lineTo x="0" y="0"/>
+              </wp:wrapPolygon>
+            </wp:wrapTight>
+            <wp:docPr id="26" name="Picture 26" descr="Chart&#10;&#10;Description automatically generated"/>
+            <wp:cNvGraphicFramePr>
+              <a:graphicFrameLocks xmlns:a="http://schemas.openxmlformats.org/drawingml/2006/main" noChangeAspect="1"/>
+            </wp:cNvGraphicFramePr>
+            <a:graphic xmlns:a="http://schemas.openxmlformats.org/drawingml/2006/main">
+              <a:graphicData uri="http://schemas.openxmlformats.org/drawingml/2006/picture">
+                <pic:pic xmlns:pic="http://schemas.openxmlformats.org/drawingml/2006/picture">
+                  <pic:nvPicPr>
+                    <pic:cNvPr id="26" name="Picture 26" descr="Chart&#10;&#10;Description automatically generated"/>
+                    <pic:cNvPicPr/>
+                  </pic:nvPicPr>
+                  <pic:blipFill>
+                    <a:blip r:embed="rId27" cstate="print">
+                      <a:extLst>
+                        <a:ext uri="{28A0092B-C50C-407E-A947-70E740481C1C}">
+                          <a14:useLocalDpi xmlns:a14="http://schemas.microsoft.com/office/drawing/2010/main" val="0"/>
+                        </a:ext>
+                      </a:extLst>
+                    </a:blip>
+                    <a:stretch>
+                      <a:fillRect/>
+                    </a:stretch>
+                  </pic:blipFill>
+                  <pic:spPr>
+                    <a:xfrm>
+                      <a:off x="0" y="0"/>
+                      <a:ext cx="2082800" cy="1586865"/>
+                    </a:xfrm>
+                    <a:prstGeom prst="rect">
+                      <a:avLst/>
+                    </a:prstGeom>
+                  </pic:spPr>
+                </pic:pic>
+              </a:graphicData>
+            </a:graphic>
+            <wp14:sizeRelH relativeFrom="margin">
+              <wp14:pctWidth>0</wp14:pctWidth>
+            </wp14:sizeRelH>
+            <wp14:sizeRelV relativeFrom="margin">
+              <wp14:pctHeight>0</wp14:pctHeight>
+            </wp14:sizeRelV>
+          </wp:anchor>
+        </w:drawing>
+      </w:r>
+      <w:r>
+        <w:t>going into the boosting model, they can pick up on smaller trends</w:t>
+      </w:r>
+      <w:r>
+        <w:t xml:space="preserve"> but that may not always be the best idea. Sometimes an ensemble model can pick up on a rule that may be specific to only a few, but then it is applied </w:t>
+      </w:r>
+      <w:r>
+        <w:t xml:space="preserve">to the whole. Not the mention </w:t>
+      </w:r>
+      <w:r>
+        <w:t xml:space="preserve">the boost model can create a tree </w:t>
+      </w:r>
+      <w:r>
+        <w:t xml:space="preserve">that isn’t pruned by what the user knows to be the best limit. In our confusion matrix we see again that this model wasn’t well suited for the precision metric, as we performed better with a recall score. </w:t>
+      </w:r>
+      <w:proofErr w:type="gramStart"/>
+      <w:r>
+        <w:t>But,</w:t>
+      </w:r>
+      <w:proofErr w:type="gramEnd"/>
+      <w:r>
+        <w:t xml:space="preserve"> interestingly enough it did better </w:t>
+      </w:r>
+      <w:r>
+        <w:t>for reducing the number of type 1 errors</w:t>
+      </w:r>
+      <w:r>
+        <w:t xml:space="preserve"> than the decision tree</w:t>
+      </w:r>
+      <w:r>
+        <w:t xml:space="preserve">. </w:t>
+      </w:r>
+      <w:r>
+        <w:t xml:space="preserve">Goes to show that more heads aren’t always better than one. </w:t>
+      </w:r>
+      <w:r>
+        <w:t xml:space="preserve"> </w:t>
+      </w:r>
+    </w:p>
+    <w:p>
+      <w:pPr>
+        <w:spacing w:line="360" w:lineRule="auto"/>
+      </w:pPr>
+      <w:r>
+        <w:drawing>
+          <wp:anchor distT="0" distB="0" distL="114300" distR="114300" simplePos="0" relativeHeight="251683840" behindDoc="1" locked="0" layoutInCell="1" allowOverlap="1" wp14:anchorId="4ABADE73" wp14:editId="0512CBBD">
+            <wp:simplePos x="0" y="0"/>
+            <wp:positionH relativeFrom="column">
+              <wp:posOffset>3744898</wp:posOffset>
+            </wp:positionH>
+            <wp:positionV relativeFrom="paragraph">
+              <wp:posOffset>10519</wp:posOffset>
+            </wp:positionV>
+            <wp:extent cx="2210462" cy="1900910"/>
+            <wp:effectExtent l="0" t="0" r="0" b="4445"/>
+            <wp:wrapTight wrapText="bothSides">
+              <wp:wrapPolygon edited="0">
+                <wp:start x="0" y="0"/>
+                <wp:lineTo x="0" y="21434"/>
+                <wp:lineTo x="21408" y="21434"/>
+                <wp:lineTo x="21408" y="0"/>
+                <wp:lineTo x="0" y="0"/>
+              </wp:wrapPolygon>
+            </wp:wrapTight>
+            <wp:docPr id="27" name="Picture 27" descr="Chart, treemap chart&#10;&#10;Description automatically generated"/>
+            <wp:cNvGraphicFramePr>
+              <a:graphicFrameLocks xmlns:a="http://schemas.openxmlformats.org/drawingml/2006/main" noChangeAspect="1"/>
+            </wp:cNvGraphicFramePr>
+            <a:graphic xmlns:a="http://schemas.openxmlformats.org/drawingml/2006/main">
+              <a:graphicData uri="http://schemas.openxmlformats.org/drawingml/2006/picture">
+                <pic:pic xmlns:pic="http://schemas.openxmlformats.org/drawingml/2006/picture">
+                  <pic:nvPicPr>
+                    <pic:cNvPr id="27" name="Picture 27" descr="Chart, treemap chart&#10;&#10;Description automatically generated"/>
+                    <pic:cNvPicPr/>
+                  </pic:nvPicPr>
+                  <pic:blipFill>
+                    <a:blip r:embed="rId26">
+                      <a:extLst>
+                        <a:ext uri="{28A0092B-C50C-407E-A947-70E740481C1C}">
+                          <a14:useLocalDpi xmlns:a14="http://schemas.microsoft.com/office/drawing/2010/main" val="0"/>
+                        </a:ext>
+                      </a:extLst>
+                    </a:blip>
+                    <a:stretch>
+                      <a:fillRect/>
+                    </a:stretch>
+                  </pic:blipFill>
+                  <pic:spPr>
+                    <a:xfrm>
+                      <a:off x="0" y="0"/>
+                      <a:ext cx="2210462" cy="1900910"/>
+                    </a:xfrm>
+                    <a:prstGeom prst="rect">
+                      <a:avLst/>
+                    </a:prstGeom>
+                  </pic:spPr>
+                </pic:pic>
+              </a:graphicData>
+            </a:graphic>
+          </wp:anchor>
+        </w:drawing>
+      </w:r>
+      <w:r>
+        <w:t xml:space="preserve">The next runner up </w:t>
+      </w:r>
+      <w:r>
+        <w:t xml:space="preserve">is our neural network. With parameters at layers = 10, iterations = 650, and activation = </w:t>
+      </w:r>
+      <w:r>
+        <w:t>logistic this model comes in with a precision score of .86 and a training time of .14</w:t>
+      </w:r>
+      <w:r>
+        <w:t>.</w:t>
+      </w:r>
+      <w:r>
+        <w:t xml:space="preserve"> </w:t>
+      </w:r>
+      <w:r>
+        <w:t xml:space="preserve">Something I find interesting for this model comparison is in the confusion matrix. When we compare </w:t>
+      </w:r>
+      <w:proofErr w:type="gramStart"/>
+      <w:r>
+        <w:t>them</w:t>
+      </w:r>
+      <w:proofErr w:type="gramEnd"/>
+      <w:r>
+        <w:t xml:space="preserve"> the neural net</w:t>
+      </w:r>
+      <w:r>
+        <w:t xml:space="preserve"> was almost equally weighted in the precision recall </w:t>
+      </w:r>
+      <w:r>
+        <w:t xml:space="preserve">balance. </w:t>
+      </w:r>
+      <w:r>
+        <w:t xml:space="preserve">This makes sense because the neural network is designed to </w:t>
+      </w:r>
+      <w:r>
+        <w:t xml:space="preserve">balance all outputs and make sure things are weighted properly to give us a very balanced model. </w:t>
+      </w:r>
+      <w:r>
+        <w:t xml:space="preserve">This is good to know because if you are wanting a model that generally does well and has a high accuracy score, a neural net would be a good place to start. </w:t>
+      </w:r>
+    </w:p>
+    <w:p>
+      <w:pPr>
+        <w:spacing w:line="360" w:lineRule="auto"/>
+      </w:pPr>
+      <w:r>
+        <w:drawing>
+          <wp:anchor distT="0" distB="0" distL="114300" distR="114300" simplePos="0" relativeHeight="251684864" behindDoc="1" locked="0" layoutInCell="1" allowOverlap="1" wp14:anchorId="5470256F" wp14:editId="74409EE5">
+            <wp:simplePos x="0" y="0"/>
+            <wp:positionH relativeFrom="margin">
+              <wp:align>right</wp:align>
+            </wp:positionH>
+            <wp:positionV relativeFrom="paragraph">
+              <wp:posOffset>5080</wp:posOffset>
+            </wp:positionV>
+            <wp:extent cx="2211070" cy="1884045"/>
+            <wp:effectExtent l="0" t="0" r="0" b="1905"/>
+            <wp:wrapTight wrapText="bothSides">
+              <wp:wrapPolygon edited="0">
+                <wp:start x="0" y="0"/>
+                <wp:lineTo x="0" y="21403"/>
+                <wp:lineTo x="21401" y="21403"/>
+                <wp:lineTo x="21401" y="0"/>
+                <wp:lineTo x="0" y="0"/>
+              </wp:wrapPolygon>
+            </wp:wrapTight>
+            <wp:docPr id="28" name="Picture 28" descr="Chart, treemap chart&#10;&#10;Description automatically generated"/>
+            <wp:cNvGraphicFramePr>
+              <a:graphicFrameLocks xmlns:a="http://schemas.openxmlformats.org/drawingml/2006/main" noChangeAspect="1"/>
+            </wp:cNvGraphicFramePr>
+            <a:graphic xmlns:a="http://schemas.openxmlformats.org/drawingml/2006/main">
+              <a:graphicData uri="http://schemas.openxmlformats.org/drawingml/2006/picture">
+                <pic:pic xmlns:pic="http://schemas.openxmlformats.org/drawingml/2006/picture">
+                  <pic:nvPicPr>
+                    <pic:cNvPr id="28" name="Picture 28" descr="Chart, treemap chart&#10;&#10;Description automatically generated"/>
+                    <pic:cNvPicPr/>
+                  </pic:nvPicPr>
+                  <pic:blipFill>
+                    <a:blip r:embed="rId28">
+                      <a:extLst>
+                        <a:ext uri="{28A0092B-C50C-407E-A947-70E740481C1C}">
+                          <a14:useLocalDpi xmlns:a14="http://schemas.microsoft.com/office/drawing/2010/main" val="0"/>
+                        </a:ext>
+                      </a:extLst>
+                    </a:blip>
+                    <a:stretch>
+                      <a:fillRect/>
+                    </a:stretch>
+                  </pic:blipFill>
+                  <pic:spPr>
+                    <a:xfrm>
+                      <a:off x="0" y="0"/>
+                      <a:ext cx="2211070" cy="1884045"/>
+                    </a:xfrm>
+                    <a:prstGeom prst="rect">
+                      <a:avLst/>
+                    </a:prstGeom>
+                  </pic:spPr>
+                </pic:pic>
+              </a:graphicData>
+            </a:graphic>
+            <wp14:sizeRelH relativeFrom="margin">
+              <wp14:pctWidth>0</wp14:pctWidth>
+            </wp14:sizeRelH>
+            <wp14:sizeRelV relativeFrom="margin">
+              <wp14:pctHeight>0</wp14:pctHeight>
+            </wp14:sizeRelV>
+          </wp:anchor>
+        </w:drawing>
+      </w:r>
+      <w:r>
+        <w:t xml:space="preserve">Our </w:t>
+      </w:r>
+      <w:proofErr w:type="spellStart"/>
+      <w:r>
+        <w:t>svm</w:t>
+      </w:r>
+      <w:proofErr w:type="spellEnd"/>
+      <w:r>
+        <w:t xml:space="preserve"> model had parameters of </w:t>
+      </w:r>
+      <w:r>
+        <w:t xml:space="preserve">kernel = poly, probability = True and degree = 1, the two metrics of time and precision were </w:t>
+      </w:r>
+      <w:r>
+        <w:t xml:space="preserve">1.84 and .85 respectively. </w:t>
+      </w:r>
+      <w:r>
+        <w:t>Similarly,</w:t>
+      </w:r>
+      <w:r>
+        <w:t xml:space="preserve"> to the neural net, our confusion matrix for the </w:t>
+      </w:r>
+      <w:proofErr w:type="spellStart"/>
+      <w:r>
+        <w:t>svm</w:t>
+      </w:r>
+      <w:proofErr w:type="spellEnd"/>
+      <w:r>
+        <w:t xml:space="preserve"> seems to be very balanced as well</w:t>
+      </w:r>
+      <w:r>
+        <w:t xml:space="preserve">. </w:t>
+      </w:r>
+      <w:r>
+        <w:t xml:space="preserve">With a degree of 1, this helps me to further believe that this data is very well clustered </w:t>
+      </w:r>
+      <w:r>
+        <w:t xml:space="preserve">and is best separated by linear </w:t>
+      </w:r>
+      <w:r>
+        <w:t xml:space="preserve">where the clusters have low contamination. </w:t>
+      </w:r>
+    </w:p>
+    <w:p>
+      <w:pPr>
+        <w:spacing w:line="360" w:lineRule="auto"/>
+      </w:pPr>
+      <w:r>
+        <w:t xml:space="preserve">For our last model on the first </w:t>
+      </w:r>
+      <w:proofErr w:type="gramStart"/>
+      <w:r>
+        <w:t>dataset</w:t>
+      </w:r>
+      <w:proofErr w:type="gramEnd"/>
+      <w:r>
+        <w:t xml:space="preserve"> we come to KNN</w:t>
+      </w:r>
+      <w:r>
+        <w:t xml:space="preserve"> with parameters</w:t>
+      </w:r>
+      <w:r>
+        <w:t xml:space="preserve"> metric = Euclidean, algorithm = ball_tree, and neighbors = 2</w:t>
+      </w:r>
+      <w:r>
+        <w:t xml:space="preserve"> with a precision score of .85 and a </w:t>
+      </w:r>
+      <w:r>
+        <w:t xml:space="preserve">training </w:t>
+      </w:r>
+      <w:r>
+        <w:lastRenderedPageBreak/>
+        <w:drawing>
+          <wp:anchor distT="0" distB="0" distL="114300" distR="114300" simplePos="0" relativeHeight="251686912" behindDoc="1" locked="0" layoutInCell="1" allowOverlap="1" wp14:anchorId="43F1E36B" wp14:editId="2721FD24">
+            <wp:simplePos x="0" y="0"/>
+            <wp:positionH relativeFrom="margin">
+              <wp:align>right</wp:align>
+            </wp:positionH>
+            <wp:positionV relativeFrom="paragraph">
+              <wp:posOffset>79126</wp:posOffset>
+            </wp:positionV>
+            <wp:extent cx="2154555" cy="1641475"/>
+            <wp:effectExtent l="0" t="0" r="0" b="0"/>
+            <wp:wrapTight wrapText="bothSides">
+              <wp:wrapPolygon edited="0">
+                <wp:start x="0" y="0"/>
+                <wp:lineTo x="0" y="21308"/>
+                <wp:lineTo x="21390" y="21308"/>
+                <wp:lineTo x="21390" y="0"/>
+                <wp:lineTo x="0" y="0"/>
+              </wp:wrapPolygon>
+            </wp:wrapTight>
+            <wp:docPr id="30" name="Picture 30" descr="Chart, line chart&#10;&#10;Description automatically generated"/>
+            <wp:cNvGraphicFramePr>
+              <a:graphicFrameLocks xmlns:a="http://schemas.openxmlformats.org/drawingml/2006/main" noChangeAspect="1"/>
+            </wp:cNvGraphicFramePr>
+            <a:graphic xmlns:a="http://schemas.openxmlformats.org/drawingml/2006/main">
+              <a:graphicData uri="http://schemas.openxmlformats.org/drawingml/2006/picture">
+                <pic:pic xmlns:pic="http://schemas.openxmlformats.org/drawingml/2006/picture">
+                  <pic:nvPicPr>
+                    <pic:cNvPr id="30" name="Picture 30" descr="Chart, line chart&#10;&#10;Description automatically generated"/>
+                    <pic:cNvPicPr/>
+                  </pic:nvPicPr>
+                  <pic:blipFill>
+                    <a:blip r:embed="rId29" cstate="print">
+                      <a:extLst>
+                        <a:ext uri="{28A0092B-C50C-407E-A947-70E740481C1C}">
+                          <a14:useLocalDpi xmlns:a14="http://schemas.microsoft.com/office/drawing/2010/main" val="0"/>
+                        </a:ext>
+                      </a:extLst>
+                    </a:blip>
+                    <a:stretch>
+                      <a:fillRect/>
+                    </a:stretch>
+                  </pic:blipFill>
+                  <pic:spPr>
+                    <a:xfrm>
+                      <a:off x="0" y="0"/>
+                      <a:ext cx="2154555" cy="1641475"/>
+                    </a:xfrm>
+                    <a:prstGeom prst="rect">
+                      <a:avLst/>
+                    </a:prstGeom>
+                  </pic:spPr>
+                </pic:pic>
+              </a:graphicData>
+            </a:graphic>
+          </wp:anchor>
+        </w:drawing>
+      </w:r>
+      <w:r>
+        <w:t xml:space="preserve">time of basically 0. This isn’t surprising though because we know KNNs to be lazy learners. </w:t>
+      </w:r>
+      <w:r>
+        <w:t xml:space="preserve">Both the </w:t>
+      </w:r>
+      <w:r>
+        <w:t xml:space="preserve">confusion matrix and roc curve are interesting compared to the decision tree. Below you will see how </w:t>
+      </w:r>
+      <w:r>
+        <w:t xml:space="preserve">well the model did in predicting </w:t>
+      </w:r>
+      <w:r>
+        <w:drawing>
+          <wp:anchor distT="0" distB="0" distL="114300" distR="114300" simplePos="0" relativeHeight="251685888" behindDoc="1" locked="0" layoutInCell="1" allowOverlap="1" wp14:anchorId="4CC5E0A0" wp14:editId="23C83558">
+            <wp:simplePos x="0" y="0"/>
+            <wp:positionH relativeFrom="margin">
+              <wp:align>left</wp:align>
+            </wp:positionH>
+            <wp:positionV relativeFrom="paragraph">
+              <wp:posOffset>1279000</wp:posOffset>
+            </wp:positionV>
+            <wp:extent cx="2342267" cy="1995778"/>
+            <wp:effectExtent l="0" t="0" r="1270" b="5080"/>
+            <wp:wrapTight wrapText="bothSides">
+              <wp:wrapPolygon edited="0">
+                <wp:start x="0" y="0"/>
+                <wp:lineTo x="0" y="21449"/>
+                <wp:lineTo x="21436" y="21449"/>
+                <wp:lineTo x="21436" y="0"/>
+                <wp:lineTo x="0" y="0"/>
+              </wp:wrapPolygon>
+            </wp:wrapTight>
+            <wp:docPr id="29" name="Picture 29" descr="Chart, treemap chart&#10;&#10;Description automatically generated"/>
+            <wp:cNvGraphicFramePr>
+              <a:graphicFrameLocks xmlns:a="http://schemas.openxmlformats.org/drawingml/2006/main" noChangeAspect="1"/>
+            </wp:cNvGraphicFramePr>
+            <a:graphic xmlns:a="http://schemas.openxmlformats.org/drawingml/2006/main">
+              <a:graphicData uri="http://schemas.openxmlformats.org/drawingml/2006/picture">
+                <pic:pic xmlns:pic="http://schemas.openxmlformats.org/drawingml/2006/picture">
+                  <pic:nvPicPr>
+                    <pic:cNvPr id="29" name="Picture 29" descr="Chart, treemap chart&#10;&#10;Description automatically generated"/>
+                    <pic:cNvPicPr/>
+                  </pic:nvPicPr>
+                  <pic:blipFill>
+                    <a:blip r:embed="rId30">
+                      <a:extLst>
+                        <a:ext uri="{28A0092B-C50C-407E-A947-70E740481C1C}">
+                          <a14:useLocalDpi xmlns:a14="http://schemas.microsoft.com/office/drawing/2010/main" val="0"/>
+                        </a:ext>
+                      </a:extLst>
+                    </a:blip>
+                    <a:stretch>
+                      <a:fillRect/>
+                    </a:stretch>
+                  </pic:blipFill>
+                  <pic:spPr>
+                    <a:xfrm>
+                      <a:off x="0" y="0"/>
+                      <a:ext cx="2342267" cy="1995778"/>
+                    </a:xfrm>
+                    <a:prstGeom prst="rect">
+                      <a:avLst/>
+                    </a:prstGeom>
+                  </pic:spPr>
+                </pic:pic>
+              </a:graphicData>
+            </a:graphic>
+          </wp:anchor>
+        </w:drawing>
+      </w:r>
+      <w:r>
+        <w:t xml:space="preserve">type 1 errors. </w:t>
+      </w:r>
+      <w:r>
+        <w:t xml:space="preserve">Out of </w:t>
+      </w:r>
+      <w:r>
+        <w:t>all</w:t>
+      </w:r>
+      <w:r>
+        <w:t xml:space="preserve"> the models </w:t>
+      </w:r>
+      <w:r>
+        <w:t xml:space="preserve">none of them did this poorly. </w:t>
+      </w:r>
+      <w:r>
+        <w:t xml:space="preserve">The ROC curve as well is most bizarre, </w:t>
+      </w:r>
+      <w:r>
+        <w:t>all</w:t>
+      </w:r>
+      <w:r>
+        <w:t xml:space="preserve"> the </w:t>
+      </w:r>
+      <w:r>
+        <w:t>other curves</w:t>
+      </w:r>
+      <w:r>
+        <w:t xml:space="preserve"> </w:t>
+      </w:r>
+      <w:r>
+        <w:t xml:space="preserve">smoothed out where this curve has a sharp turn. This tells me there was probably a cluster of points where </w:t>
+      </w:r>
+      <w:r>
+        <w:t>most of</w:t>
+      </w:r>
+      <w:r>
+        <w:t xml:space="preserve"> them were 0, but th</w:t>
+      </w:r>
+      <w:r>
+        <w:t xml:space="preserve">ere was enough 1s in there to bring down the score significantly. This is one of the drawbacks of a knn compared to a decision tree. </w:t>
+      </w:r>
+    </w:p>
+    <w:p>
+      <w:pPr>
+        <w:spacing w:line="240" w:lineRule="auto"/>
+        <w:ind w:firstLine="0"/>
+        <w:jc w:val="center"/>
+        <w:rPr>
+          <w:sz w:val="32"/>
+          <w:szCs w:val="32"/>
+        </w:rPr>
+      </w:pPr>
+      <w:r>
+        <w:rPr>
+          <w:sz w:val="32"/>
+          <w:szCs w:val="32"/>
+        </w:rPr>
+        <w:t>Dataset 2: Customer Churn</w:t>
+      </w:r>
+    </w:p>
+    <w:p>
+      <w:pPr>
+        <w:spacing w:line="360" w:lineRule="auto"/>
+      </w:pPr>
+    </w:p>
+    <w:p>
+      <w:pPr>
+        <w:spacing w:line="360" w:lineRule="auto"/>
       </w:pPr>
     </w:p>
     <w:p>
@@ -2959,8 +3839,8 @@
       </w:r>
     </w:p>
     <w:sectPr>
-      <w:headerReference w:type="default" r:id="rId22"/>
-      <w:headerReference w:type="first" r:id="rId23"/>
+      <w:headerReference w:type="default" r:id="rId31"/>
+      <w:headerReference w:type="first" r:id="rId32"/>
       <w:pgSz w:w="12240" w:h="15840"/>
       <w:pgMar w:top="1440" w:right="1440" w:bottom="1440" w:left="1440" w:header="720" w:footer="720" w:gutter="0"/>
       <w:cols w:space="720"/>
@@ -3039,7 +3919,6 @@
         <w15:appearance w15:val="hidden"/>
         <w:text/>
       </w:sdtPr>
-      <w:sdtEndPr/>
       <w:sdtContent>
         <w:r>
           <w:t>Fuqua</w:t>
@@ -4731,7 +5610,6 @@
   <w:style w:type="character" w:default="1" w:styleId="DefaultParagraphFont">
     <w:name w:val="Default Paragraph Font"/>
     <w:uiPriority w:val="1"/>
-    <w:semiHidden/>
     <w:unhideWhenUsed/>
   </w:style>
   <w:style w:type="table" w:default="1" w:styleId="TableNormal">
@@ -6593,6 +7471,7 @@
   </w:compat>
   <w:rsids>
     <w:rsidRoot w:val="00F54312"/>
+    <w:rsid w:val="0036219C"/>
     <w:rsid w:val="00526020"/>
     <w:rsid w:val="00910329"/>
     <w:rsid w:val="009C359A"/>
@@ -7047,24 +7926,6 @@
     <w:semiHidden/>
     <w:unhideWhenUsed/>
   </w:style>
-  <w:style w:type="paragraph" w:customStyle="1" w:styleId="3796B5547039445E9FCA0EC85B19C3AF">
-    <w:name w:val="3796B5547039445E9FCA0EC85B19C3AF"/>
-  </w:style>
-  <w:style w:type="paragraph" w:customStyle="1" w:styleId="428313D0CF614915B8C13C4F38020BCE">
-    <w:name w:val="428313D0CF614915B8C13C4F38020BCE"/>
-  </w:style>
-  <w:style w:type="paragraph" w:customStyle="1" w:styleId="8EDE4DC779154916A78CEE4FB946BD71">
-    <w:name w:val="8EDE4DC779154916A78CEE4FB946BD71"/>
-  </w:style>
-  <w:style w:type="paragraph" w:customStyle="1" w:styleId="898E99F28451441185D0025CEB78B535">
-    <w:name w:val="898E99F28451441185D0025CEB78B535"/>
-  </w:style>
-  <w:style w:type="paragraph" w:customStyle="1" w:styleId="6E35D7972F954A40A28600E478B76BF4">
-    <w:name w:val="6E35D7972F954A40A28600E478B76BF4"/>
-  </w:style>
-  <w:style w:type="paragraph" w:customStyle="1" w:styleId="826BEBB102E843B3821D3E57D56B11AC">
-    <w:name w:val="826BEBB102E843B3821D3E57D56B11AC"/>
-  </w:style>
   <w:style w:type="character" w:styleId="Emphasis">
     <w:name w:val="Emphasis"/>
     <w:basedOn w:val="DefaultParagraphFont"/>
@@ -7075,80 +7936,8 @@
       <w:iCs/>
     </w:rPr>
   </w:style>
-  <w:style w:type="paragraph" w:customStyle="1" w:styleId="CE43CBA7F4E74AE9B80F464FA5564724">
-    <w:name w:val="CE43CBA7F4E74AE9B80F464FA5564724"/>
-  </w:style>
-  <w:style w:type="paragraph" w:customStyle="1" w:styleId="DADA1D890CF84734ACB72BA44CD399DA">
-    <w:name w:val="DADA1D890CF84734ACB72BA44CD399DA"/>
-  </w:style>
-  <w:style w:type="paragraph" w:customStyle="1" w:styleId="B9D80A7902364F2AAD6BD53AF4298335">
-    <w:name w:val="B9D80A7902364F2AAD6BD53AF4298335"/>
-  </w:style>
-  <w:style w:type="paragraph" w:customStyle="1" w:styleId="379657804EF24707ADE12C2CDE9328C6">
-    <w:name w:val="379657804EF24707ADE12C2CDE9328C6"/>
-  </w:style>
-  <w:style w:type="paragraph" w:customStyle="1" w:styleId="C2C5BB7B78F34FBAA03EF66CC052DFD5">
-    <w:name w:val="C2C5BB7B78F34FBAA03EF66CC052DFD5"/>
-  </w:style>
-  <w:style w:type="paragraph" w:customStyle="1" w:styleId="D2185E2ED93448618B3431FBCE036029">
-    <w:name w:val="D2185E2ED93448618B3431FBCE036029"/>
-  </w:style>
-  <w:style w:type="paragraph" w:customStyle="1" w:styleId="DCCF2C4E1B4141B5993D561F8A1C4EB9">
-    <w:name w:val="DCCF2C4E1B4141B5993D561F8A1C4EB9"/>
-  </w:style>
-  <w:style w:type="paragraph" w:customStyle="1" w:styleId="9FE3A9D1CE074C15AD5BD569D0714661">
-    <w:name w:val="9FE3A9D1CE074C15AD5BD569D0714661"/>
-  </w:style>
-  <w:style w:type="paragraph" w:customStyle="1" w:styleId="9867901FDC644871BEB52C4A9370AE63">
-    <w:name w:val="9867901FDC644871BEB52C4A9370AE63"/>
-  </w:style>
-  <w:style w:type="paragraph" w:customStyle="1" w:styleId="F037CC1E73E24898BF222C1B1FAC67D1">
-    <w:name w:val="F037CC1E73E24898BF222C1B1FAC67D1"/>
-  </w:style>
   <w:style w:type="paragraph" w:customStyle="1" w:styleId="97FB9731F08F48A1AB3804979CE5BFC3">
     <w:name w:val="97FB9731F08F48A1AB3804979CE5BFC3"/>
-  </w:style>
-  <w:style w:type="paragraph" w:customStyle="1" w:styleId="3F131C721BF64CBC94D85485130433E9">
-    <w:name w:val="3F131C721BF64CBC94D85485130433E9"/>
-  </w:style>
-  <w:style w:type="paragraph" w:customStyle="1" w:styleId="AD2B2FA4E67E48169027F13E668CA4F4">
-    <w:name w:val="AD2B2FA4E67E48169027F13E668CA4F4"/>
-  </w:style>
-  <w:style w:type="paragraph" w:customStyle="1" w:styleId="7B62E627A79745508D6164AD39439030">
-    <w:name w:val="7B62E627A79745508D6164AD39439030"/>
-  </w:style>
-  <w:style w:type="paragraph" w:customStyle="1" w:styleId="C966820700CF4EEB96C111309A86F821">
-    <w:name w:val="C966820700CF4EEB96C111309A86F821"/>
-  </w:style>
-  <w:style w:type="paragraph" w:customStyle="1" w:styleId="6DD84D10EE4A4AF7B6E5F34664F6421D">
-    <w:name w:val="6DD84D10EE4A4AF7B6E5F34664F6421D"/>
-  </w:style>
-  <w:style w:type="paragraph" w:customStyle="1" w:styleId="F31C8F0A7D6A483390171E451647CBFC">
-    <w:name w:val="F31C8F0A7D6A483390171E451647CBFC"/>
-  </w:style>
-  <w:style w:type="paragraph" w:customStyle="1" w:styleId="B7945DEB97F24D018CD7F00FA82A755F">
-    <w:name w:val="B7945DEB97F24D018CD7F00FA82A755F"/>
-  </w:style>
-  <w:style w:type="paragraph" w:customStyle="1" w:styleId="6CCFB3878E7945F79F4CAC644754FB25">
-    <w:name w:val="6CCFB3878E7945F79F4CAC644754FB25"/>
-  </w:style>
-  <w:style w:type="paragraph" w:customStyle="1" w:styleId="4E1E3A9A7E224F84941ACD6576464ED2">
-    <w:name w:val="4E1E3A9A7E224F84941ACD6576464ED2"/>
-  </w:style>
-  <w:style w:type="paragraph" w:customStyle="1" w:styleId="208D979AE25E4B69B81D82F338937325">
-    <w:name w:val="208D979AE25E4B69B81D82F338937325"/>
-  </w:style>
-  <w:style w:type="paragraph" w:customStyle="1" w:styleId="52FF0DF9CCAE4F3CA91FFF0C3441286D">
-    <w:name w:val="52FF0DF9CCAE4F3CA91FFF0C3441286D"/>
-  </w:style>
-  <w:style w:type="paragraph" w:customStyle="1" w:styleId="3E104DEA2F7E4AC7B81C5F51D91A02D2">
-    <w:name w:val="3E104DEA2F7E4AC7B81C5F51D91A02D2"/>
-  </w:style>
-  <w:style w:type="paragraph" w:customStyle="1" w:styleId="3279F61E43944DA7B83D60C801AD2E97">
-    <w:name w:val="3279F61E43944DA7B83D60C801AD2E97"/>
-  </w:style>
-  <w:style w:type="paragraph" w:customStyle="1" w:styleId="4348D6419C234F8CB47BF744D0C035B2">
-    <w:name w:val="4348D6419C234F8CB47BF744D0C035B2"/>
   </w:style>
   <w:style w:type="character" w:styleId="PlaceholderText">
     <w:name w:val="Placeholder Text"/>

</xml_diff>